<commit_message>
updated cp 3 report
</commit_message>
<xml_diff>
--- a/cp 3/reports/КП3.docx
+++ b/cp 3/reports/КП3.docx
@@ -3510,9 +3510,9 @@
         </w:rPr>
         <w:lastRenderedPageBreak/>
         <w:drawing>
-          <wp:inline distT="0" distB="0" distL="0" distR="0" wp14:anchorId="248D17CE" wp14:editId="7D3EF751">
-            <wp:extent cx="2352675" cy="1533655"/>
-            <wp:effectExtent l="0" t="0" r="0" b="9525"/>
+          <wp:inline distT="0" distB="0" distL="0" distR="0" wp14:anchorId="2C3C2B8C" wp14:editId="1B5F6DA2">
+            <wp:extent cx="2781300" cy="2019300"/>
+            <wp:effectExtent l="0" t="0" r="0" b="0"/>
             <wp:docPr id="1" name="Picture 1"/>
             <wp:cNvGraphicFramePr>
               <a:graphicFrameLocks xmlns:a="http://schemas.openxmlformats.org/drawingml/2006/main" noChangeAspect="1"/>
@@ -3533,7 +3533,7 @@
                   <pic:spPr>
                     <a:xfrm>
                       <a:off x="0" y="0"/>
-                      <a:ext cx="2364381" cy="1541286"/>
+                      <a:ext cx="2781300" cy="2019300"/>
                     </a:xfrm>
                     <a:prstGeom prst="rect">
                       <a:avLst/>
@@ -3570,10 +3570,10 @@
         </w:rPr>
         <w:lastRenderedPageBreak/>
         <w:drawing>
-          <wp:inline distT="0" distB="0" distL="0" distR="0" wp14:anchorId="74381F70" wp14:editId="1097A444">
-            <wp:extent cx="2645853" cy="7686675"/>
-            <wp:effectExtent l="0" t="0" r="2540" b="0"/>
-            <wp:docPr id="4" name="Picture 4"/>
+          <wp:inline distT="0" distB="0" distL="0" distR="0" wp14:anchorId="1C26ACA0" wp14:editId="52C11619">
+            <wp:extent cx="2408312" cy="7724775"/>
+            <wp:effectExtent l="0" t="0" r="0" b="0"/>
+            <wp:docPr id="2" name="Picture 2"/>
             <wp:cNvGraphicFramePr>
               <a:graphicFrameLocks xmlns:a="http://schemas.openxmlformats.org/drawingml/2006/main" noChangeAspect="1"/>
             </wp:cNvGraphicFramePr>
@@ -3593,7 +3593,7 @@
                   <pic:spPr>
                     <a:xfrm>
                       <a:off x="0" y="0"/>
-                      <a:ext cx="2650371" cy="7699800"/>
+                      <a:ext cx="2410391" cy="7731445"/>
                     </a:xfrm>
                     <a:prstGeom prst="rect">
                       <a:avLst/>
@@ -3624,10 +3624,10 @@
         </w:rPr>
         <w:lastRenderedPageBreak/>
         <w:drawing>
-          <wp:inline distT="0" distB="0" distL="0" distR="0" wp14:anchorId="43DFD0D2" wp14:editId="7C5AD89C">
-            <wp:extent cx="3048000" cy="2190750"/>
-            <wp:effectExtent l="0" t="0" r="0" b="0"/>
-            <wp:docPr id="5" name="Picture 5"/>
+          <wp:inline distT="0" distB="0" distL="0" distR="0" wp14:anchorId="60073DD6" wp14:editId="10DC3747">
+            <wp:extent cx="3019425" cy="2162175"/>
+            <wp:effectExtent l="0" t="0" r="9525" b="9525"/>
+            <wp:docPr id="3" name="Picture 3"/>
             <wp:cNvGraphicFramePr>
               <a:graphicFrameLocks xmlns:a="http://schemas.openxmlformats.org/drawingml/2006/main" noChangeAspect="1"/>
             </wp:cNvGraphicFramePr>
@@ -3647,7 +3647,7 @@
                   <pic:spPr>
                     <a:xfrm>
                       <a:off x="0" y="0"/>
-                      <a:ext cx="3048000" cy="2190750"/>
+                      <a:ext cx="3019425" cy="2162175"/>
                     </a:xfrm>
                     <a:prstGeom prst="rect">
                       <a:avLst/>
@@ -3675,1461 +3675,68 @@
           <w:lang w:val="en-US"/>
         </w:rPr>
       </w:pPr>
-      <w:proofErr w:type="spellStart"/>
-      <w:r>
-        <w:rPr>
-          <w:lang w:val="en-US"/>
-        </w:rPr>
-        <w:t>Отримані</w:t>
-      </w:r>
-      <w:proofErr w:type="spellEnd"/>
-      <w:r>
-        <w:rPr>
-          <w:lang w:val="en-US"/>
-        </w:rPr>
-        <w:t xml:space="preserve"> результати </w:t>
-      </w:r>
-      <w:proofErr w:type="spellStart"/>
-      <w:r>
-        <w:rPr>
-          <w:lang w:val="en-US"/>
-        </w:rPr>
-        <w:t>свідчать</w:t>
-      </w:r>
-      <w:proofErr w:type="spellEnd"/>
-      <w:r>
-        <w:rPr>
-          <w:lang w:val="en-US"/>
-        </w:rPr>
-        <w:t xml:space="preserve"> </w:t>
-      </w:r>
-      <w:proofErr w:type="spellStart"/>
-      <w:r>
-        <w:rPr>
-          <w:lang w:val="en-US"/>
-        </w:rPr>
-        <w:t>про</w:t>
-      </w:r>
-      <w:proofErr w:type="spellEnd"/>
-      <w:r>
-        <w:rPr>
-          <w:lang w:val="en-US"/>
-        </w:rPr>
-        <w:t xml:space="preserve"> </w:t>
-      </w:r>
-      <w:proofErr w:type="spellStart"/>
-      <w:r>
-        <w:rPr>
-          <w:lang w:val="en-US"/>
-        </w:rPr>
-        <w:t>те</w:t>
-      </w:r>
-      <w:proofErr w:type="spellEnd"/>
-      <w:r>
-        <w:rPr>
-          <w:lang w:val="en-US"/>
-        </w:rPr>
-        <w:t xml:space="preserve">, що </w:t>
-      </w:r>
-      <w:proofErr w:type="spellStart"/>
-      <w:r>
-        <w:rPr>
-          <w:lang w:val="en-US"/>
-        </w:rPr>
-        <w:t>система</w:t>
-      </w:r>
-      <w:proofErr w:type="spellEnd"/>
-      <w:r>
-        <w:rPr>
-          <w:lang w:val="en-US"/>
-        </w:rPr>
-        <w:t xml:space="preserve"> </w:t>
-      </w:r>
-      <w:proofErr w:type="spellStart"/>
-      <w:r>
-        <w:rPr>
-          <w:lang w:val="en-US"/>
-        </w:rPr>
-        <w:t>перебуває</w:t>
-      </w:r>
-      <w:proofErr w:type="spellEnd"/>
-      <w:r>
-        <w:rPr>
-          <w:lang w:val="en-US"/>
-        </w:rPr>
-        <w:t xml:space="preserve"> у </w:t>
-      </w:r>
-      <w:proofErr w:type="spellStart"/>
-      <w:r>
-        <w:rPr>
-          <w:lang w:val="en-US"/>
-        </w:rPr>
-        <w:t>стані</w:t>
-      </w:r>
-      <w:proofErr w:type="spellEnd"/>
-      <w:r>
-        <w:rPr>
-          <w:lang w:val="en-US"/>
-        </w:rPr>
-        <w:t xml:space="preserve"> </w:t>
-      </w:r>
-      <w:proofErr w:type="spellStart"/>
-      <w:r>
-        <w:rPr>
-          <w:lang w:val="en-US"/>
-        </w:rPr>
-        <w:t>значного</w:t>
-      </w:r>
-      <w:proofErr w:type="spellEnd"/>
-      <w:r>
-        <w:rPr>
-          <w:lang w:val="en-US"/>
-        </w:rPr>
-        <w:t xml:space="preserve"> </w:t>
-      </w:r>
-      <w:proofErr w:type="spellStart"/>
-      <w:r>
-        <w:rPr>
-          <w:lang w:val="en-US"/>
-        </w:rPr>
-        <w:t>навантаження</w:t>
-      </w:r>
-      <w:proofErr w:type="spellEnd"/>
-      <w:r>
-        <w:rPr>
-          <w:lang w:val="en-US"/>
-        </w:rPr>
-        <w:t xml:space="preserve"> </w:t>
-      </w:r>
-      <w:proofErr w:type="spellStart"/>
-      <w:r>
-        <w:rPr>
-          <w:lang w:val="en-US"/>
-        </w:rPr>
-        <w:t>та</w:t>
-      </w:r>
-      <w:proofErr w:type="spellEnd"/>
-      <w:r>
-        <w:rPr>
-          <w:lang w:val="en-US"/>
-        </w:rPr>
-        <w:t xml:space="preserve"> </w:t>
-      </w:r>
-      <w:proofErr w:type="spellStart"/>
-      <w:r>
-        <w:rPr>
-          <w:lang w:val="en-US"/>
-        </w:rPr>
-        <w:t>працює</w:t>
-      </w:r>
-      <w:proofErr w:type="spellEnd"/>
-      <w:r>
-        <w:rPr>
-          <w:lang w:val="en-US"/>
-        </w:rPr>
-        <w:t xml:space="preserve"> в </w:t>
-      </w:r>
-      <w:proofErr w:type="spellStart"/>
-      <w:r>
-        <w:rPr>
-          <w:lang w:val="en-US"/>
-        </w:rPr>
-        <w:t>умовах</w:t>
-      </w:r>
-      <w:proofErr w:type="spellEnd"/>
-      <w:r>
-        <w:rPr>
-          <w:lang w:val="en-US"/>
-        </w:rPr>
-        <w:t xml:space="preserve"> «</w:t>
-      </w:r>
-      <w:proofErr w:type="spellStart"/>
-      <w:r>
-        <w:rPr>
-          <w:lang w:val="en-US"/>
-        </w:rPr>
-        <w:t>негативного</w:t>
-      </w:r>
-      <w:proofErr w:type="spellEnd"/>
-      <w:r>
-        <w:rPr>
-          <w:lang w:val="en-US"/>
-        </w:rPr>
-        <w:t xml:space="preserve"> </w:t>
-      </w:r>
-      <w:proofErr w:type="spellStart"/>
-      <w:r>
-        <w:rPr>
-          <w:lang w:val="en-US"/>
-        </w:rPr>
-        <w:t>зворотного</w:t>
-      </w:r>
-      <w:proofErr w:type="spellEnd"/>
-      <w:r>
-        <w:rPr>
-          <w:lang w:val="en-US"/>
-        </w:rPr>
-        <w:t xml:space="preserve"> </w:t>
-      </w:r>
-      <w:proofErr w:type="spellStart"/>
-      <w:r>
-        <w:rPr>
-          <w:lang w:val="en-US"/>
-        </w:rPr>
-        <w:t>зв'язку</w:t>
-      </w:r>
-      <w:proofErr w:type="spellEnd"/>
-      <w:r>
-        <w:rPr>
-          <w:lang w:val="en-US"/>
-        </w:rPr>
-        <w:t xml:space="preserve">», </w:t>
-      </w:r>
-      <w:proofErr w:type="spellStart"/>
-      <w:r>
-        <w:rPr>
-          <w:lang w:val="en-US"/>
-        </w:rPr>
-        <w:t>про</w:t>
-      </w:r>
-      <w:proofErr w:type="spellEnd"/>
-      <w:r>
-        <w:rPr>
-          <w:lang w:val="en-US"/>
-        </w:rPr>
-        <w:t xml:space="preserve"> що </w:t>
-      </w:r>
-      <w:proofErr w:type="spellStart"/>
-      <w:r>
-        <w:rPr>
-          <w:lang w:val="en-US"/>
-        </w:rPr>
-        <w:t>сигналізує</w:t>
-      </w:r>
-      <w:proofErr w:type="spellEnd"/>
-      <w:r>
-        <w:rPr>
-          <w:lang w:val="en-US"/>
-        </w:rPr>
-        <w:t xml:space="preserve"> </w:t>
-      </w:r>
-      <w:proofErr w:type="spellStart"/>
-      <w:r>
-        <w:rPr>
-          <w:lang w:val="en-US"/>
-        </w:rPr>
-        <w:t>загальна</w:t>
-      </w:r>
-      <w:proofErr w:type="spellEnd"/>
-      <w:r>
-        <w:rPr>
-          <w:lang w:val="en-US"/>
-        </w:rPr>
-        <w:t xml:space="preserve"> </w:t>
-      </w:r>
-      <w:proofErr w:type="spellStart"/>
-      <w:r>
-        <w:rPr>
-          <w:lang w:val="en-US"/>
-        </w:rPr>
-        <w:t>ймовірність</w:t>
-      </w:r>
-      <w:proofErr w:type="spellEnd"/>
-      <w:r>
-        <w:rPr>
-          <w:lang w:val="en-US"/>
-        </w:rPr>
-        <w:t xml:space="preserve"> </w:t>
-      </w:r>
-      <w:proofErr w:type="spellStart"/>
-      <w:r>
-        <w:rPr>
-          <w:lang w:val="en-US"/>
-        </w:rPr>
-        <w:t>відмови</w:t>
-      </w:r>
-      <w:proofErr w:type="spellEnd"/>
-      <w:r>
-        <w:rPr>
-          <w:lang w:val="en-US"/>
-        </w:rPr>
-        <w:t xml:space="preserve"> </w:t>
-      </w:r>
-      <w:proofErr w:type="spellStart"/>
-      <w:r>
-        <w:rPr>
-          <w:lang w:val="en-US"/>
-        </w:rPr>
-        <w:t>на</w:t>
-      </w:r>
-      <w:proofErr w:type="spellEnd"/>
-      <w:r>
-        <w:rPr>
-          <w:lang w:val="en-US"/>
-        </w:rPr>
-        <w:t xml:space="preserve"> </w:t>
-      </w:r>
-      <w:proofErr w:type="spellStart"/>
-      <w:r>
-        <w:rPr>
-          <w:lang w:val="en-US"/>
-        </w:rPr>
-        <w:t>рівні</w:t>
-      </w:r>
-      <w:proofErr w:type="spellEnd"/>
-      <w:r>
-        <w:rPr>
-          <w:lang w:val="en-US"/>
-        </w:rPr>
-        <w:t xml:space="preserve"> 6,4%. </w:t>
-      </w:r>
-      <w:proofErr w:type="spellStart"/>
-      <w:r>
-        <w:rPr>
-          <w:lang w:val="en-US"/>
-        </w:rPr>
-        <w:t>Найважливішим</w:t>
-      </w:r>
-      <w:proofErr w:type="spellEnd"/>
-      <w:r>
-        <w:rPr>
-          <w:lang w:val="en-US"/>
-        </w:rPr>
-        <w:t xml:space="preserve"> </w:t>
-      </w:r>
-      <w:proofErr w:type="spellStart"/>
-      <w:r>
-        <w:rPr>
-          <w:lang w:val="en-US"/>
-        </w:rPr>
-        <w:t>результатом</w:t>
-      </w:r>
-      <w:proofErr w:type="spellEnd"/>
-      <w:r>
-        <w:rPr>
-          <w:lang w:val="en-US"/>
-        </w:rPr>
-        <w:t xml:space="preserve"> є </w:t>
-      </w:r>
-      <w:proofErr w:type="spellStart"/>
-      <w:r>
-        <w:rPr>
-          <w:lang w:val="en-US"/>
-        </w:rPr>
-        <w:t>підтвердження</w:t>
-      </w:r>
-      <w:proofErr w:type="spellEnd"/>
-      <w:r>
-        <w:rPr>
-          <w:lang w:val="en-US"/>
-        </w:rPr>
-        <w:t xml:space="preserve"> </w:t>
-      </w:r>
-      <w:proofErr w:type="spellStart"/>
-      <w:r>
-        <w:rPr>
-          <w:lang w:val="en-US"/>
-        </w:rPr>
-        <w:t>правильності</w:t>
-      </w:r>
-      <w:proofErr w:type="spellEnd"/>
-      <w:r>
-        <w:rPr>
-          <w:lang w:val="en-US"/>
-        </w:rPr>
-        <w:t xml:space="preserve"> роботи </w:t>
-      </w:r>
-      <w:proofErr w:type="spellStart"/>
-      <w:r>
-        <w:rPr>
-          <w:lang w:val="en-US"/>
-        </w:rPr>
-        <w:t>динамічної</w:t>
-      </w:r>
-      <w:proofErr w:type="spellEnd"/>
-      <w:r>
-        <w:rPr>
-          <w:lang w:val="en-US"/>
-        </w:rPr>
-        <w:t xml:space="preserve"> </w:t>
-      </w:r>
-      <w:proofErr w:type="spellStart"/>
-      <w:r>
-        <w:rPr>
-          <w:lang w:val="en-US"/>
-        </w:rPr>
-        <w:t>логіки</w:t>
-      </w:r>
-      <w:proofErr w:type="spellEnd"/>
-      <w:r>
-        <w:rPr>
-          <w:lang w:val="en-US"/>
-        </w:rPr>
-        <w:t xml:space="preserve">, </w:t>
-      </w:r>
-      <w:proofErr w:type="spellStart"/>
-      <w:r>
-        <w:rPr>
-          <w:lang w:val="en-US"/>
-        </w:rPr>
-        <w:t>оскільки</w:t>
-      </w:r>
-      <w:proofErr w:type="spellEnd"/>
-      <w:r>
-        <w:rPr>
-          <w:lang w:val="en-US"/>
-        </w:rPr>
-        <w:t xml:space="preserve"> </w:t>
-      </w:r>
-      <w:proofErr w:type="spellStart"/>
-      <w:r>
-        <w:rPr>
-          <w:lang w:val="en-US"/>
-        </w:rPr>
-        <w:t>середній</w:t>
-      </w:r>
-      <w:proofErr w:type="spellEnd"/>
-      <w:r>
-        <w:rPr>
-          <w:lang w:val="en-US"/>
-        </w:rPr>
-        <w:t xml:space="preserve"> </w:t>
-      </w:r>
-      <w:proofErr w:type="spellStart"/>
-      <w:r>
-        <w:rPr>
-          <w:lang w:val="en-US"/>
-        </w:rPr>
-        <w:t>час</w:t>
-      </w:r>
-      <w:proofErr w:type="spellEnd"/>
-      <w:r>
-        <w:rPr>
-          <w:lang w:val="en-US"/>
-        </w:rPr>
-        <w:t xml:space="preserve"> </w:t>
-      </w:r>
-      <w:proofErr w:type="spellStart"/>
-      <w:r>
-        <w:rPr>
-          <w:lang w:val="en-US"/>
-        </w:rPr>
-        <w:t>обслуговування</w:t>
-      </w:r>
-      <w:proofErr w:type="spellEnd"/>
-      <w:r>
-        <w:rPr>
-          <w:lang w:val="en-US"/>
-        </w:rPr>
-        <w:t xml:space="preserve"> </w:t>
-      </w:r>
-      <w:proofErr w:type="spellStart"/>
-      <w:r>
-        <w:rPr>
-          <w:lang w:val="en-US"/>
-        </w:rPr>
-        <w:t>на</w:t>
-      </w:r>
-      <w:proofErr w:type="spellEnd"/>
-      <w:r>
-        <w:rPr>
-          <w:lang w:val="en-US"/>
-        </w:rPr>
-        <w:t xml:space="preserve"> </w:t>
-      </w:r>
-      <w:proofErr w:type="spellStart"/>
-      <w:r>
-        <w:rPr>
-          <w:lang w:val="en-US"/>
-        </w:rPr>
-        <w:t>другій</w:t>
-      </w:r>
-      <w:proofErr w:type="spellEnd"/>
-      <w:r>
-        <w:rPr>
-          <w:lang w:val="en-US"/>
-        </w:rPr>
-        <w:t xml:space="preserve"> </w:t>
-      </w:r>
-      <w:proofErr w:type="spellStart"/>
-      <w:r>
-        <w:rPr>
-          <w:lang w:val="en-US"/>
-        </w:rPr>
-        <w:t>касі</w:t>
-      </w:r>
-      <w:proofErr w:type="spellEnd"/>
-      <w:r>
-        <w:rPr>
-          <w:lang w:val="en-US"/>
-        </w:rPr>
-        <w:t xml:space="preserve"> </w:t>
-      </w:r>
-      <w:proofErr w:type="spellStart"/>
-      <w:r>
-        <w:rPr>
-          <w:lang w:val="en-US"/>
-        </w:rPr>
-        <w:t>склав</w:t>
-      </w:r>
-      <w:proofErr w:type="spellEnd"/>
-      <w:r>
-        <w:rPr>
-          <w:lang w:val="en-US"/>
-        </w:rPr>
-        <w:t xml:space="preserve"> 1,004 </w:t>
-      </w:r>
-      <w:proofErr w:type="spellStart"/>
-      <w:r>
-        <w:rPr>
-          <w:lang w:val="en-US"/>
-        </w:rPr>
-        <w:t>секунди</w:t>
-      </w:r>
-      <w:proofErr w:type="spellEnd"/>
-      <w:r>
-        <w:rPr>
-          <w:lang w:val="en-US"/>
-        </w:rPr>
-        <w:t xml:space="preserve"> </w:t>
-      </w:r>
-      <w:proofErr w:type="spellStart"/>
-      <w:r>
-        <w:rPr>
-          <w:lang w:val="en-US"/>
-        </w:rPr>
-        <w:t>замість</w:t>
-      </w:r>
-      <w:proofErr w:type="spellEnd"/>
-      <w:r>
-        <w:rPr>
-          <w:lang w:val="en-US"/>
-        </w:rPr>
-        <w:t xml:space="preserve"> </w:t>
-      </w:r>
-      <w:proofErr w:type="spellStart"/>
-      <w:r>
-        <w:rPr>
-          <w:lang w:val="en-US"/>
-        </w:rPr>
-        <w:t>базових</w:t>
-      </w:r>
-      <w:proofErr w:type="spellEnd"/>
-      <w:r>
-        <w:rPr>
-          <w:lang w:val="en-US"/>
-        </w:rPr>
-        <w:t xml:space="preserve"> 0,3 </w:t>
-      </w:r>
-      <w:proofErr w:type="spellStart"/>
-      <w:r>
-        <w:rPr>
-          <w:lang w:val="en-US"/>
-        </w:rPr>
-        <w:t>секунди</w:t>
-      </w:r>
-      <w:proofErr w:type="spellEnd"/>
-      <w:r>
-        <w:rPr>
-          <w:lang w:val="en-US"/>
-        </w:rPr>
-        <w:t xml:space="preserve">. Це </w:t>
-      </w:r>
-      <w:proofErr w:type="spellStart"/>
-      <w:r>
-        <w:rPr>
-          <w:lang w:val="en-US"/>
-        </w:rPr>
-        <w:t>доводить</w:t>
-      </w:r>
-      <w:proofErr w:type="spellEnd"/>
-      <w:r>
-        <w:rPr>
-          <w:lang w:val="en-US"/>
-        </w:rPr>
-        <w:t xml:space="preserve">, що </w:t>
-      </w:r>
-      <w:proofErr w:type="spellStart"/>
-      <w:r>
-        <w:rPr>
-          <w:lang w:val="en-US"/>
-        </w:rPr>
-        <w:t>каса</w:t>
-      </w:r>
-      <w:proofErr w:type="spellEnd"/>
-      <w:r>
-        <w:rPr>
-          <w:lang w:val="en-US"/>
-        </w:rPr>
-        <w:t xml:space="preserve"> </w:t>
-      </w:r>
-      <w:proofErr w:type="spellStart"/>
-      <w:r>
-        <w:rPr>
-          <w:lang w:val="en-US"/>
-        </w:rPr>
-        <w:t>перейшла</w:t>
-      </w:r>
-      <w:proofErr w:type="spellEnd"/>
-      <w:r>
-        <w:rPr>
-          <w:lang w:val="en-US"/>
-        </w:rPr>
-        <w:t xml:space="preserve"> у «</w:t>
-      </w:r>
-      <w:proofErr w:type="spellStart"/>
-      <w:r>
-        <w:rPr>
-          <w:lang w:val="en-US"/>
-        </w:rPr>
-        <w:t>повільний</w:t>
-      </w:r>
-      <w:proofErr w:type="spellEnd"/>
-      <w:r>
-        <w:rPr>
-          <w:lang w:val="en-US"/>
-        </w:rPr>
-        <w:t xml:space="preserve">» </w:t>
-      </w:r>
-      <w:proofErr w:type="spellStart"/>
-      <w:r>
-        <w:rPr>
-          <w:lang w:val="en-US"/>
-        </w:rPr>
-        <w:t>режим</w:t>
-      </w:r>
-      <w:proofErr w:type="spellEnd"/>
-      <w:r>
-        <w:rPr>
-          <w:lang w:val="en-US"/>
-        </w:rPr>
-        <w:t xml:space="preserve"> роботи </w:t>
-      </w:r>
-      <w:proofErr w:type="spellStart"/>
-      <w:r>
-        <w:rPr>
-          <w:lang w:val="en-US"/>
-        </w:rPr>
-        <w:t>через</w:t>
-      </w:r>
-      <w:proofErr w:type="spellEnd"/>
-      <w:r>
-        <w:rPr>
-          <w:lang w:val="en-US"/>
-        </w:rPr>
-        <w:t xml:space="preserve"> </w:t>
-      </w:r>
-      <w:proofErr w:type="spellStart"/>
-      <w:r>
-        <w:rPr>
-          <w:lang w:val="en-US"/>
-        </w:rPr>
-        <w:t>високу</w:t>
-      </w:r>
-      <w:proofErr w:type="spellEnd"/>
-      <w:r>
-        <w:rPr>
-          <w:lang w:val="en-US"/>
-        </w:rPr>
-        <w:t xml:space="preserve"> </w:t>
-      </w:r>
-      <w:proofErr w:type="spellStart"/>
-      <w:r>
-        <w:rPr>
-          <w:lang w:val="en-US"/>
-        </w:rPr>
-        <w:t>зайнятість</w:t>
-      </w:r>
-      <w:proofErr w:type="spellEnd"/>
-      <w:r>
-        <w:rPr>
-          <w:lang w:val="en-US"/>
-        </w:rPr>
-        <w:t xml:space="preserve"> </w:t>
-      </w:r>
-      <w:proofErr w:type="spellStart"/>
-      <w:r>
-        <w:rPr>
-          <w:lang w:val="en-US"/>
-        </w:rPr>
-        <w:t>сусідньої</w:t>
-      </w:r>
-      <w:proofErr w:type="spellEnd"/>
-      <w:r>
-        <w:rPr>
-          <w:lang w:val="en-US"/>
-        </w:rPr>
-        <w:t xml:space="preserve"> </w:t>
-      </w:r>
-      <w:proofErr w:type="spellStart"/>
-      <w:r>
-        <w:rPr>
-          <w:lang w:val="en-US"/>
-        </w:rPr>
-        <w:t>каси</w:t>
-      </w:r>
-      <w:proofErr w:type="spellEnd"/>
-      <w:r>
-        <w:rPr>
-          <w:lang w:val="en-US"/>
-        </w:rPr>
-        <w:t xml:space="preserve">, </w:t>
-      </w:r>
-      <w:proofErr w:type="spellStart"/>
-      <w:r>
-        <w:rPr>
-          <w:lang w:val="en-US"/>
-        </w:rPr>
-        <w:t>яка</w:t>
-      </w:r>
-      <w:proofErr w:type="spellEnd"/>
-      <w:r>
-        <w:rPr>
-          <w:lang w:val="en-US"/>
-        </w:rPr>
-        <w:t xml:space="preserve"> </w:t>
-      </w:r>
-      <w:proofErr w:type="spellStart"/>
-      <w:r>
-        <w:rPr>
-          <w:lang w:val="en-US"/>
-        </w:rPr>
-        <w:t>була</w:t>
-      </w:r>
-      <w:proofErr w:type="spellEnd"/>
-      <w:r>
-        <w:rPr>
-          <w:lang w:val="en-US"/>
-        </w:rPr>
-        <w:t xml:space="preserve"> </w:t>
-      </w:r>
-      <w:proofErr w:type="spellStart"/>
-      <w:r>
-        <w:rPr>
-          <w:lang w:val="en-US"/>
-        </w:rPr>
-        <w:t>завантажена</w:t>
-      </w:r>
-      <w:proofErr w:type="spellEnd"/>
-      <w:r>
-        <w:rPr>
-          <w:lang w:val="en-US"/>
-        </w:rPr>
-        <w:t xml:space="preserve"> </w:t>
-      </w:r>
-      <w:proofErr w:type="spellStart"/>
-      <w:r>
-        <w:rPr>
-          <w:lang w:val="en-US"/>
-        </w:rPr>
-        <w:t>на</w:t>
-      </w:r>
-      <w:proofErr w:type="spellEnd"/>
-      <w:r>
-        <w:rPr>
-          <w:lang w:val="en-US"/>
-        </w:rPr>
-        <w:t xml:space="preserve"> 85,4%. </w:t>
-      </w:r>
-      <w:proofErr w:type="spellStart"/>
-      <w:r>
-        <w:rPr>
-          <w:lang w:val="en-US"/>
-        </w:rPr>
-        <w:t>Перша</w:t>
-      </w:r>
-      <w:proofErr w:type="spellEnd"/>
-      <w:r>
-        <w:rPr>
-          <w:lang w:val="en-US"/>
-        </w:rPr>
-        <w:t xml:space="preserve"> </w:t>
-      </w:r>
-      <w:proofErr w:type="spellStart"/>
-      <w:r>
-        <w:rPr>
-          <w:lang w:val="en-US"/>
-        </w:rPr>
-        <w:t>каса</w:t>
-      </w:r>
-      <w:proofErr w:type="spellEnd"/>
-      <w:r>
-        <w:rPr>
-          <w:lang w:val="en-US"/>
-        </w:rPr>
-        <w:t xml:space="preserve"> </w:t>
-      </w:r>
-      <w:proofErr w:type="spellStart"/>
-      <w:r>
-        <w:rPr>
-          <w:lang w:val="en-US"/>
-        </w:rPr>
-        <w:t>виявилася</w:t>
-      </w:r>
-      <w:proofErr w:type="spellEnd"/>
-      <w:r>
-        <w:rPr>
-          <w:lang w:val="en-US"/>
-        </w:rPr>
-        <w:t xml:space="preserve"> </w:t>
-      </w:r>
-      <w:proofErr w:type="spellStart"/>
-      <w:r>
-        <w:rPr>
-          <w:lang w:val="en-US"/>
-        </w:rPr>
-        <w:t>головним</w:t>
-      </w:r>
-      <w:proofErr w:type="spellEnd"/>
-      <w:r>
-        <w:rPr>
-          <w:lang w:val="en-US"/>
-        </w:rPr>
-        <w:t xml:space="preserve"> </w:t>
-      </w:r>
-      <w:proofErr w:type="spellStart"/>
-      <w:r>
-        <w:rPr>
-          <w:lang w:val="en-US"/>
-        </w:rPr>
-        <w:t>вузьким</w:t>
-      </w:r>
-      <w:proofErr w:type="spellEnd"/>
-      <w:r>
-        <w:rPr>
-          <w:lang w:val="en-US"/>
-        </w:rPr>
-        <w:t xml:space="preserve"> </w:t>
-      </w:r>
-      <w:proofErr w:type="spellStart"/>
-      <w:r>
-        <w:rPr>
-          <w:lang w:val="en-US"/>
-        </w:rPr>
-        <w:t>місцем</w:t>
-      </w:r>
-      <w:proofErr w:type="spellEnd"/>
-      <w:r>
-        <w:rPr>
-          <w:lang w:val="en-US"/>
-        </w:rPr>
-        <w:t xml:space="preserve"> </w:t>
-      </w:r>
-      <w:proofErr w:type="spellStart"/>
-      <w:r>
-        <w:rPr>
-          <w:lang w:val="en-US"/>
-        </w:rPr>
-        <w:t>системи</w:t>
-      </w:r>
-      <w:proofErr w:type="spellEnd"/>
-      <w:r>
-        <w:rPr>
-          <w:lang w:val="en-US"/>
-        </w:rPr>
-        <w:t xml:space="preserve"> з </w:t>
-      </w:r>
-      <w:proofErr w:type="spellStart"/>
-      <w:r>
-        <w:rPr>
-          <w:lang w:val="en-US"/>
-        </w:rPr>
-        <w:t>ймовірністю</w:t>
-      </w:r>
-      <w:proofErr w:type="spellEnd"/>
-      <w:r>
-        <w:rPr>
-          <w:lang w:val="en-US"/>
-        </w:rPr>
-        <w:t xml:space="preserve"> </w:t>
-      </w:r>
-      <w:proofErr w:type="spellStart"/>
-      <w:r>
-        <w:rPr>
-          <w:lang w:val="en-US"/>
-        </w:rPr>
-        <w:t>відмови</w:t>
-      </w:r>
-      <w:proofErr w:type="spellEnd"/>
-      <w:r>
-        <w:rPr>
-          <w:lang w:val="en-US"/>
-        </w:rPr>
-        <w:t xml:space="preserve"> 8,9%, </w:t>
-      </w:r>
-      <w:proofErr w:type="spellStart"/>
-      <w:r>
-        <w:rPr>
-          <w:lang w:val="en-US"/>
-        </w:rPr>
-        <w:t>тоді</w:t>
-      </w:r>
-      <w:proofErr w:type="spellEnd"/>
-      <w:r>
-        <w:rPr>
-          <w:lang w:val="en-US"/>
-        </w:rPr>
-        <w:t xml:space="preserve"> </w:t>
-      </w:r>
-      <w:proofErr w:type="spellStart"/>
-      <w:r>
-        <w:rPr>
-          <w:lang w:val="en-US"/>
-        </w:rPr>
-        <w:t>як</w:t>
-      </w:r>
-      <w:proofErr w:type="spellEnd"/>
-      <w:r>
-        <w:rPr>
-          <w:lang w:val="en-US"/>
-        </w:rPr>
-        <w:t xml:space="preserve"> </w:t>
-      </w:r>
-      <w:proofErr w:type="spellStart"/>
-      <w:r>
-        <w:rPr>
-          <w:lang w:val="en-US"/>
-        </w:rPr>
-        <w:t>друга</w:t>
-      </w:r>
-      <w:proofErr w:type="spellEnd"/>
-      <w:r>
-        <w:rPr>
-          <w:lang w:val="en-US"/>
-        </w:rPr>
-        <w:t xml:space="preserve"> </w:t>
-      </w:r>
-      <w:proofErr w:type="spellStart"/>
-      <w:r>
-        <w:rPr>
-          <w:lang w:val="en-US"/>
-        </w:rPr>
-        <w:t>каса</w:t>
-      </w:r>
-      <w:proofErr w:type="spellEnd"/>
-      <w:r>
-        <w:rPr>
-          <w:lang w:val="en-US"/>
-        </w:rPr>
-        <w:t xml:space="preserve"> </w:t>
-      </w:r>
-      <w:proofErr w:type="spellStart"/>
-      <w:r>
-        <w:rPr>
-          <w:lang w:val="en-US"/>
-        </w:rPr>
-        <w:t>працювала</w:t>
-      </w:r>
-      <w:proofErr w:type="spellEnd"/>
-      <w:r>
-        <w:rPr>
-          <w:lang w:val="en-US"/>
-        </w:rPr>
-        <w:t xml:space="preserve"> </w:t>
-      </w:r>
-      <w:proofErr w:type="spellStart"/>
-      <w:r>
-        <w:rPr>
-          <w:lang w:val="en-US"/>
-        </w:rPr>
-        <w:t>без</w:t>
-      </w:r>
-      <w:proofErr w:type="spellEnd"/>
-      <w:r>
-        <w:rPr>
-          <w:lang w:val="en-US"/>
-        </w:rPr>
-        <w:t xml:space="preserve"> </w:t>
-      </w:r>
-      <w:proofErr w:type="spellStart"/>
-      <w:r>
-        <w:rPr>
-          <w:lang w:val="en-US"/>
-        </w:rPr>
-        <w:t>відмов</w:t>
-      </w:r>
-      <w:proofErr w:type="spellEnd"/>
-      <w:r>
-        <w:rPr>
-          <w:lang w:val="en-US"/>
-        </w:rPr>
-        <w:t xml:space="preserve"> і </w:t>
-      </w:r>
-      <w:proofErr w:type="spellStart"/>
-      <w:r>
-        <w:rPr>
-          <w:lang w:val="en-US"/>
-        </w:rPr>
-        <w:t>активно</w:t>
-      </w:r>
-      <w:proofErr w:type="spellEnd"/>
-      <w:r>
-        <w:rPr>
-          <w:lang w:val="en-US"/>
-        </w:rPr>
-        <w:t xml:space="preserve"> </w:t>
-      </w:r>
-      <w:proofErr w:type="spellStart"/>
-      <w:r>
-        <w:rPr>
-          <w:lang w:val="en-US"/>
-        </w:rPr>
-        <w:t>допомагала</w:t>
-      </w:r>
-      <w:proofErr w:type="spellEnd"/>
-      <w:r>
-        <w:rPr>
-          <w:lang w:val="en-US"/>
-        </w:rPr>
-        <w:t xml:space="preserve"> </w:t>
-      </w:r>
-      <w:proofErr w:type="spellStart"/>
-      <w:r>
-        <w:rPr>
-          <w:lang w:val="en-US"/>
-        </w:rPr>
-        <w:t>розвантажувати</w:t>
-      </w:r>
-      <w:proofErr w:type="spellEnd"/>
-      <w:r>
-        <w:rPr>
-          <w:lang w:val="en-US"/>
-        </w:rPr>
-        <w:t xml:space="preserve"> </w:t>
-      </w:r>
-      <w:proofErr w:type="spellStart"/>
-      <w:r>
-        <w:rPr>
-          <w:lang w:val="en-US"/>
-        </w:rPr>
-        <w:t>чергу</w:t>
-      </w:r>
-      <w:proofErr w:type="spellEnd"/>
-      <w:r>
-        <w:rPr>
-          <w:lang w:val="en-US"/>
-        </w:rPr>
-        <w:t xml:space="preserve">, </w:t>
-      </w:r>
-      <w:proofErr w:type="spellStart"/>
-      <w:r>
-        <w:rPr>
-          <w:lang w:val="en-US"/>
-        </w:rPr>
-        <w:t>перехопивши</w:t>
-      </w:r>
-      <w:proofErr w:type="spellEnd"/>
-      <w:r>
-        <w:rPr>
-          <w:lang w:val="en-US"/>
-        </w:rPr>
-        <w:t xml:space="preserve"> 1442 </w:t>
-      </w:r>
-      <w:proofErr w:type="spellStart"/>
-      <w:r>
-        <w:rPr>
-          <w:lang w:val="en-US"/>
-        </w:rPr>
-        <w:t>клієнти</w:t>
-      </w:r>
-      <w:proofErr w:type="spellEnd"/>
-      <w:r>
-        <w:rPr>
-          <w:lang w:val="en-US"/>
-        </w:rPr>
-        <w:t xml:space="preserve"> у </w:t>
-      </w:r>
-      <w:proofErr w:type="spellStart"/>
-      <w:r>
-        <w:rPr>
-          <w:lang w:val="en-US"/>
-        </w:rPr>
-        <w:t>сусіда</w:t>
-      </w:r>
-      <w:proofErr w:type="spellEnd"/>
-      <w:r>
-        <w:rPr>
-          <w:lang w:val="en-US"/>
-        </w:rPr>
-        <w:t xml:space="preserve"> </w:t>
-      </w:r>
-      <w:proofErr w:type="spellStart"/>
-      <w:r>
-        <w:rPr>
-          <w:lang w:val="en-US"/>
-        </w:rPr>
-        <w:t>проти</w:t>
-      </w:r>
-      <w:proofErr w:type="spellEnd"/>
-      <w:r>
-        <w:rPr>
-          <w:lang w:val="en-US"/>
-        </w:rPr>
-        <w:t xml:space="preserve"> </w:t>
-      </w:r>
-      <w:proofErr w:type="spellStart"/>
-      <w:r>
-        <w:rPr>
-          <w:lang w:val="en-US"/>
-        </w:rPr>
-        <w:t>лише</w:t>
-      </w:r>
-      <w:proofErr w:type="spellEnd"/>
-      <w:r>
-        <w:rPr>
-          <w:lang w:val="en-US"/>
-        </w:rPr>
-        <w:t xml:space="preserve"> 98 у </w:t>
-      </w:r>
-      <w:proofErr w:type="spellStart"/>
-      <w:r>
-        <w:rPr>
-          <w:lang w:val="en-US"/>
-        </w:rPr>
-        <w:t>зворотний</w:t>
-      </w:r>
-      <w:proofErr w:type="spellEnd"/>
-      <w:r>
-        <w:rPr>
-          <w:lang w:val="en-US"/>
-        </w:rPr>
-        <w:t xml:space="preserve"> </w:t>
-      </w:r>
-      <w:proofErr w:type="spellStart"/>
-      <w:r>
-        <w:rPr>
-          <w:lang w:val="en-US"/>
-        </w:rPr>
-        <w:t>бік</w:t>
-      </w:r>
-      <w:proofErr w:type="spellEnd"/>
-      <w:r>
-        <w:rPr>
-          <w:lang w:val="en-US"/>
-        </w:rPr>
-        <w:t xml:space="preserve">. У </w:t>
-      </w:r>
-      <w:proofErr w:type="spellStart"/>
-      <w:r>
-        <w:rPr>
-          <w:lang w:val="en-US"/>
-        </w:rPr>
-        <w:t>підсумку</w:t>
-      </w:r>
-      <w:proofErr w:type="spellEnd"/>
-      <w:r>
-        <w:rPr>
-          <w:lang w:val="en-US"/>
-        </w:rPr>
-        <w:t xml:space="preserve"> </w:t>
-      </w:r>
-      <w:proofErr w:type="spellStart"/>
-      <w:r>
-        <w:rPr>
-          <w:lang w:val="en-US"/>
-        </w:rPr>
-        <w:t>система</w:t>
-      </w:r>
-      <w:proofErr w:type="spellEnd"/>
-      <w:r>
-        <w:rPr>
-          <w:lang w:val="en-US"/>
-        </w:rPr>
-        <w:t xml:space="preserve"> </w:t>
-      </w:r>
-      <w:proofErr w:type="spellStart"/>
-      <w:r>
-        <w:rPr>
-          <w:lang w:val="en-US"/>
-        </w:rPr>
-        <w:t>потрапила</w:t>
-      </w:r>
-      <w:proofErr w:type="spellEnd"/>
-      <w:r>
-        <w:rPr>
-          <w:lang w:val="en-US"/>
-        </w:rPr>
-        <w:t xml:space="preserve"> в </w:t>
-      </w:r>
-      <w:proofErr w:type="spellStart"/>
-      <w:r>
-        <w:rPr>
-          <w:lang w:val="en-US"/>
-        </w:rPr>
-        <w:t>замкнене</w:t>
-      </w:r>
-      <w:proofErr w:type="spellEnd"/>
-      <w:r>
-        <w:rPr>
-          <w:lang w:val="en-US"/>
-        </w:rPr>
-        <w:t xml:space="preserve"> </w:t>
-      </w:r>
-      <w:proofErr w:type="spellStart"/>
-      <w:r>
-        <w:rPr>
-          <w:lang w:val="en-US"/>
-        </w:rPr>
-        <w:t>коло</w:t>
-      </w:r>
-      <w:proofErr w:type="spellEnd"/>
-      <w:r>
-        <w:rPr>
-          <w:lang w:val="en-US"/>
-        </w:rPr>
-        <w:t xml:space="preserve">, </w:t>
-      </w:r>
-      <w:proofErr w:type="spellStart"/>
-      <w:r>
-        <w:rPr>
-          <w:lang w:val="en-US"/>
-        </w:rPr>
-        <w:t>де</w:t>
-      </w:r>
-      <w:proofErr w:type="spellEnd"/>
-      <w:r>
-        <w:rPr>
-          <w:lang w:val="en-US"/>
-        </w:rPr>
-        <w:t xml:space="preserve"> </w:t>
-      </w:r>
-      <w:proofErr w:type="spellStart"/>
-      <w:r>
-        <w:rPr>
-          <w:lang w:val="en-US"/>
-        </w:rPr>
-        <w:t>зайнятість</w:t>
-      </w:r>
-      <w:proofErr w:type="spellEnd"/>
-      <w:r>
-        <w:rPr>
-          <w:lang w:val="en-US"/>
-        </w:rPr>
-        <w:t xml:space="preserve"> </w:t>
-      </w:r>
-      <w:proofErr w:type="spellStart"/>
-      <w:r>
-        <w:rPr>
-          <w:lang w:val="en-US"/>
-        </w:rPr>
-        <w:t>одного</w:t>
-      </w:r>
-      <w:proofErr w:type="spellEnd"/>
-      <w:r>
-        <w:rPr>
-          <w:lang w:val="en-US"/>
-        </w:rPr>
-        <w:t xml:space="preserve"> </w:t>
-      </w:r>
-      <w:proofErr w:type="spellStart"/>
-      <w:r>
-        <w:rPr>
-          <w:lang w:val="en-US"/>
-        </w:rPr>
-        <w:t>касира</w:t>
-      </w:r>
-      <w:proofErr w:type="spellEnd"/>
-      <w:r>
-        <w:rPr>
-          <w:lang w:val="en-US"/>
-        </w:rPr>
-        <w:t xml:space="preserve"> </w:t>
-      </w:r>
-      <w:proofErr w:type="spellStart"/>
-      <w:r>
-        <w:rPr>
-          <w:lang w:val="en-US"/>
-        </w:rPr>
-        <w:t>змушує</w:t>
-      </w:r>
-      <w:proofErr w:type="spellEnd"/>
-      <w:r>
-        <w:rPr>
-          <w:lang w:val="en-US"/>
-        </w:rPr>
-        <w:t xml:space="preserve"> </w:t>
-      </w:r>
-      <w:proofErr w:type="spellStart"/>
-      <w:r>
-        <w:rPr>
-          <w:lang w:val="en-US"/>
-        </w:rPr>
-        <w:t>іншого</w:t>
-      </w:r>
-      <w:proofErr w:type="spellEnd"/>
-      <w:r>
-        <w:rPr>
-          <w:lang w:val="en-US"/>
-        </w:rPr>
-        <w:t xml:space="preserve"> </w:t>
-      </w:r>
-      <w:proofErr w:type="spellStart"/>
-      <w:r>
-        <w:rPr>
-          <w:lang w:val="en-US"/>
-        </w:rPr>
-        <w:t>працювати</w:t>
-      </w:r>
-      <w:proofErr w:type="spellEnd"/>
-      <w:r>
-        <w:rPr>
-          <w:lang w:val="en-US"/>
-        </w:rPr>
-        <w:t xml:space="preserve"> </w:t>
-      </w:r>
-      <w:proofErr w:type="spellStart"/>
-      <w:r>
-        <w:rPr>
-          <w:lang w:val="en-US"/>
-        </w:rPr>
-        <w:t>повільніше</w:t>
-      </w:r>
-      <w:proofErr w:type="spellEnd"/>
-      <w:r>
-        <w:rPr>
-          <w:lang w:val="en-US"/>
-        </w:rPr>
-        <w:t xml:space="preserve">, що </w:t>
-      </w:r>
-      <w:proofErr w:type="spellStart"/>
-      <w:r>
-        <w:rPr>
-          <w:lang w:val="en-US"/>
-        </w:rPr>
-        <w:t>призводить</w:t>
-      </w:r>
-      <w:proofErr w:type="spellEnd"/>
-      <w:r>
-        <w:rPr>
-          <w:lang w:val="en-US"/>
-        </w:rPr>
-        <w:t xml:space="preserve"> </w:t>
-      </w:r>
-      <w:proofErr w:type="spellStart"/>
-      <w:r>
-        <w:rPr>
-          <w:lang w:val="en-US"/>
-        </w:rPr>
-        <w:t>до</w:t>
-      </w:r>
-      <w:proofErr w:type="spellEnd"/>
-      <w:r>
-        <w:rPr>
-          <w:lang w:val="en-US"/>
-        </w:rPr>
-        <w:t xml:space="preserve"> </w:t>
-      </w:r>
-      <w:proofErr w:type="spellStart"/>
-      <w:r>
-        <w:rPr>
-          <w:lang w:val="en-US"/>
-        </w:rPr>
-        <w:t>постійного</w:t>
-      </w:r>
-      <w:proofErr w:type="spellEnd"/>
-      <w:r>
-        <w:rPr>
-          <w:lang w:val="en-US"/>
-        </w:rPr>
-        <w:t xml:space="preserve"> </w:t>
-      </w:r>
-      <w:proofErr w:type="spellStart"/>
-      <w:r>
-        <w:rPr>
-          <w:lang w:val="en-US"/>
-        </w:rPr>
-        <w:t>накопичення</w:t>
-      </w:r>
-      <w:proofErr w:type="spellEnd"/>
-      <w:r>
-        <w:rPr>
-          <w:lang w:val="en-US"/>
-        </w:rPr>
-        <w:t xml:space="preserve"> </w:t>
-      </w:r>
-      <w:proofErr w:type="spellStart"/>
-      <w:r>
-        <w:rPr>
-          <w:lang w:val="en-US"/>
-        </w:rPr>
-        <w:t>черг</w:t>
-      </w:r>
-      <w:proofErr w:type="spellEnd"/>
-      <w:r>
-        <w:rPr>
-          <w:lang w:val="en-US"/>
-        </w:rPr>
-        <w:t xml:space="preserve"> і </w:t>
-      </w:r>
-      <w:proofErr w:type="spellStart"/>
-      <w:r>
-        <w:rPr>
-          <w:lang w:val="en-US"/>
-        </w:rPr>
-        <w:t>стабільної</w:t>
-      </w:r>
-      <w:proofErr w:type="spellEnd"/>
-      <w:r>
-        <w:rPr>
-          <w:lang w:val="en-US"/>
-        </w:rPr>
-        <w:t xml:space="preserve">, </w:t>
-      </w:r>
-      <w:proofErr w:type="spellStart"/>
-      <w:r>
-        <w:rPr>
-          <w:lang w:val="en-US"/>
-        </w:rPr>
-        <w:t>але</w:t>
-      </w:r>
-      <w:proofErr w:type="spellEnd"/>
-      <w:r>
-        <w:rPr>
-          <w:lang w:val="en-US"/>
-        </w:rPr>
-        <w:t xml:space="preserve"> </w:t>
-      </w:r>
-      <w:proofErr w:type="spellStart"/>
-      <w:r>
-        <w:rPr>
-          <w:lang w:val="en-US"/>
-        </w:rPr>
-        <w:t>неефективної</w:t>
-      </w:r>
-      <w:proofErr w:type="spellEnd"/>
-      <w:r>
-        <w:rPr>
-          <w:lang w:val="en-US"/>
-        </w:rPr>
-        <w:t xml:space="preserve"> роботи з </w:t>
-      </w:r>
-      <w:proofErr w:type="spellStart"/>
-      <w:r>
-        <w:rPr>
-          <w:lang w:val="en-US"/>
-        </w:rPr>
-        <w:t>втратою</w:t>
-      </w:r>
-      <w:proofErr w:type="spellEnd"/>
-      <w:r>
-        <w:rPr>
-          <w:lang w:val="en-US"/>
-        </w:rPr>
-        <w:t xml:space="preserve"> </w:t>
-      </w:r>
-      <w:proofErr w:type="spellStart"/>
-      <w:r>
-        <w:rPr>
-          <w:lang w:val="en-US"/>
-        </w:rPr>
-        <w:t>клієнтів</w:t>
-      </w:r>
-      <w:proofErr w:type="spellEnd"/>
-      <w:r>
-        <w:rPr>
-          <w:lang w:val="en-US"/>
-        </w:rPr>
-        <w:t>.</w:t>
+      <w:r>
+        <w:t xml:space="preserve">Отримані результати свідчать про те, що система перебуває у стані значного навантаження та працює в умовах «негативного зворотного зв'язку», про що сигналізує загальна ймовірність відмови на рівні </w:t>
+      </w:r>
+      <w:r>
+        <w:rPr>
+          <w:b/>
+          <w:bCs/>
+        </w:rPr>
+        <w:t>6,3%</w:t>
+      </w:r>
+      <w:r>
+        <w:t xml:space="preserve">. Найважливішим результатом є підтвердження правильності роботи динамічної логіки, оскільки середній час обслуговування на другій касі склав </w:t>
+      </w:r>
+      <w:r>
+        <w:rPr>
+          <w:b/>
+          <w:bCs/>
+        </w:rPr>
+        <w:t>0,993</w:t>
+      </w:r>
+      <w:r>
+        <w:t xml:space="preserve"> секунди замість базових 0,3 секунди. Це доводить, що каса перейшла у «повільний» режим роботи через високу зайнятість сусідньої каси, яка була завантажена на </w:t>
+      </w:r>
+      <w:r>
+        <w:rPr>
+          <w:b/>
+          <w:bCs/>
+        </w:rPr>
+        <w:t>84,6%</w:t>
+      </w:r>
+      <w:r>
+        <w:t xml:space="preserve">. Перша каса виявилася головним вузьким місцем системи з ймовірністю відмови </w:t>
+      </w:r>
+      <w:r>
+        <w:rPr>
+          <w:b/>
+          <w:bCs/>
+        </w:rPr>
+        <w:t>9,9%</w:t>
+      </w:r>
+      <w:r>
+        <w:t xml:space="preserve">, тоді як друга каса працювала без відмов і активно допомагала розвантажувати чергу, перехопивши </w:t>
+      </w:r>
+      <w:r>
+        <w:rPr>
+          <w:b/>
+          <w:bCs/>
+        </w:rPr>
+        <w:t>1355</w:t>
+      </w:r>
+      <w:r>
+        <w:t xml:space="preserve"> клієнтів у сусіда проти лише </w:t>
+      </w:r>
+      <w:r>
+        <w:rPr>
+          <w:b/>
+          <w:bCs/>
+        </w:rPr>
+        <w:t>84</w:t>
+      </w:r>
+      <w:r>
+        <w:t xml:space="preserve"> у зворотний бік. У підсумку система потрапила в замкнене коло, де зайнятість одного касира змушує іншого працювати повільніше, що призводить до постійного накопичення черг і стабільної, але неефективної роботи з втратою клієнтів.</w:t>
       </w:r>
     </w:p>
     <w:p>
@@ -5167,10 +3774,10 @@
         </w:rPr>
         <w:lastRenderedPageBreak/>
         <w:drawing>
-          <wp:inline distT="0" distB="0" distL="0" distR="0" wp14:anchorId="3984D75C" wp14:editId="3846AE4D">
-            <wp:extent cx="2876550" cy="2628900"/>
+          <wp:inline distT="0" distB="0" distL="0" distR="0" wp14:anchorId="7FE0BE6D" wp14:editId="6BF66A42">
+            <wp:extent cx="2819400" cy="2819400"/>
             <wp:effectExtent l="0" t="0" r="0" b="0"/>
-            <wp:docPr id="6" name="Picture 6"/>
+            <wp:docPr id="8" name="Picture 8"/>
             <wp:cNvGraphicFramePr>
               <a:graphicFrameLocks xmlns:a="http://schemas.openxmlformats.org/drawingml/2006/main" noChangeAspect="1"/>
             </wp:cNvGraphicFramePr>
@@ -5190,7 +3797,7 @@
                   <pic:spPr>
                     <a:xfrm>
                       <a:off x="0" y="0"/>
-                      <a:ext cx="2876550" cy="2628900"/>
+                      <a:ext cx="2819400" cy="2819400"/>
                     </a:xfrm>
                     <a:prstGeom prst="rect">
                       <a:avLst/>
@@ -5221,10 +3828,10 @@
         </w:rPr>
         <w:lastRenderedPageBreak/>
         <w:drawing>
-          <wp:inline distT="0" distB="0" distL="0" distR="0" wp14:anchorId="77DBED29" wp14:editId="4B262824">
-            <wp:extent cx="3905250" cy="7296150"/>
+          <wp:inline distT="0" distB="0" distL="0" distR="0" wp14:anchorId="04945EF2" wp14:editId="574EF884">
+            <wp:extent cx="2707284" cy="7820025"/>
             <wp:effectExtent l="0" t="0" r="0" b="0"/>
-            <wp:docPr id="7" name="Picture 7"/>
+            <wp:docPr id="9" name="Picture 9"/>
             <wp:cNvGraphicFramePr>
               <a:graphicFrameLocks xmlns:a="http://schemas.openxmlformats.org/drawingml/2006/main" noChangeAspect="1"/>
             </wp:cNvGraphicFramePr>
@@ -5244,7 +3851,7 @@
                   <pic:spPr>
                     <a:xfrm>
                       <a:off x="0" y="0"/>
-                      <a:ext cx="3905250" cy="7296150"/>
+                      <a:ext cx="2709250" cy="7825704"/>
                     </a:xfrm>
                     <a:prstGeom prst="rect">
                       <a:avLst/>
@@ -5284,10 +3891,10 @@
         </w:rPr>
         <w:lastRenderedPageBreak/>
         <w:drawing>
-          <wp:inline distT="0" distB="0" distL="0" distR="0" wp14:anchorId="073FC344" wp14:editId="6E8E0945">
-            <wp:extent cx="3277333" cy="7800975"/>
+          <wp:inline distT="0" distB="0" distL="0" distR="0" wp14:anchorId="1B55BBF6" wp14:editId="71502C8C">
+            <wp:extent cx="3048988" cy="7772400"/>
             <wp:effectExtent l="0" t="0" r="0" b="0"/>
-            <wp:docPr id="13" name="Picture 13"/>
+            <wp:docPr id="11" name="Picture 11"/>
             <wp:cNvGraphicFramePr>
               <a:graphicFrameLocks xmlns:a="http://schemas.openxmlformats.org/drawingml/2006/main" noChangeAspect="1"/>
             </wp:cNvGraphicFramePr>
@@ -5307,7 +3914,7 @@
                   <pic:spPr>
                     <a:xfrm>
                       <a:off x="0" y="0"/>
-                      <a:ext cx="3282380" cy="7812989"/>
+                      <a:ext cx="3054521" cy="7786504"/>
                     </a:xfrm>
                     <a:prstGeom prst="rect">
                       <a:avLst/>
@@ -5341,10 +3948,10 @@
         </w:rPr>
         <w:lastRenderedPageBreak/>
         <w:drawing>
-          <wp:inline distT="0" distB="0" distL="0" distR="0" wp14:anchorId="463F9A2B" wp14:editId="110A4E49">
-            <wp:extent cx="3238500" cy="2171700"/>
+          <wp:inline distT="0" distB="0" distL="0" distR="0" wp14:anchorId="085D50A9" wp14:editId="7EEC1E82">
+            <wp:extent cx="3257550" cy="2190750"/>
             <wp:effectExtent l="0" t="0" r="0" b="0"/>
-            <wp:docPr id="14" name="Picture 14"/>
+            <wp:docPr id="12" name="Picture 12"/>
             <wp:cNvGraphicFramePr>
               <a:graphicFrameLocks xmlns:a="http://schemas.openxmlformats.org/drawingml/2006/main" noChangeAspect="1"/>
             </wp:cNvGraphicFramePr>
@@ -5364,7 +3971,7 @@
                   <pic:spPr>
                     <a:xfrm>
                       <a:off x="0" y="0"/>
-                      <a:ext cx="3238500" cy="2171700"/>
+                      <a:ext cx="3257550" cy="2190750"/>
                     </a:xfrm>
                     <a:prstGeom prst="rect">
                       <a:avLst/>
@@ -5396,7 +4003,67 @@
         <w:ind w:firstLine="720"/>
       </w:pPr>
       <w:r>
-        <w:t>Результати моделювання демонструють стабільну, але незбалансовану роботу лікарні, де головним «вузьким місцем» є приймальне відділення. Чергові лікарі завантажені на 90%, що спричиняє формування постійної черги з 10 осіб та середній час очікування огляду понад дві години. Це критично впливає на загальну тривалість перебування пацієнтів у системі, яка в середньому сягає 188 хвилин, причому найдовший шлях проходять хворі другого типу (понад 6 годин) через необхідність повторного візиту до перевантаженого лікаря. Водночас інші підрозділи, зокрема лабораторія та служба супроводу, працюють із значним недовантаженням (менше 20%), що свідчить про неефективний розподіл ресурсів і необхідність підсилення саме вхідної ланки для скорочення черг.</w:t>
+        <w:t xml:space="preserve">Результати моделювання демонструють стабільну, але незбалансовану роботу лікарні, де головним «вузьким місцем» є приймальне відділення. Чергові лікарі завантажені на </w:t>
+      </w:r>
+      <w:r>
+        <w:rPr>
+          <w:b/>
+          <w:bCs/>
+        </w:rPr>
+        <w:t>93%</w:t>
+      </w:r>
+      <w:r>
+        <w:t xml:space="preserve">, що спричиняє формування постійної черги з </w:t>
+      </w:r>
+      <w:r>
+        <w:rPr>
+          <w:b/>
+          <w:bCs/>
+        </w:rPr>
+        <w:t>14</w:t>
+      </w:r>
+      <w:r>
+        <w:t xml:space="preserve"> осіб та середній час очікування огляду понад </w:t>
+      </w:r>
+      <w:r>
+        <w:rPr>
+          <w:b/>
+          <w:bCs/>
+        </w:rPr>
+        <w:t>три години (193 хв)</w:t>
+      </w:r>
+      <w:r>
+        <w:t xml:space="preserve">. Це критично впливає на загальну тривалість перебування пацієнтів у системі, яка в середньому сягає </w:t>
+      </w:r>
+      <w:r>
+        <w:rPr>
+          <w:b/>
+          <w:bCs/>
+        </w:rPr>
+        <w:t>251 хвилини</w:t>
+      </w:r>
+      <w:r>
+        <w:t>, причому найдовший шлях проходять хворі другого типу (</w:t>
+      </w:r>
+      <w:r>
+        <w:rPr>
+          <w:b/>
+          <w:bCs/>
+        </w:rPr>
+        <w:t>понад 8 годин</w:t>
+      </w:r>
+      <w:r>
+        <w:t xml:space="preserve"> або </w:t>
+      </w:r>
+      <w:r>
+        <w:rPr>
+          <w:b/>
+          <w:bCs/>
+        </w:rPr>
+        <w:t>520 хв</w:t>
+      </w:r>
+      <w:r>
+        <w:t>) через необхідність повторного візиту до перевантаженого лікаря. Водночас інші підрозділи, зокрема лабораторія та служба супроводу, працюють із значним недовантаженням (менше 20%), що свідчить про неефективний розподіл ресурсів і необхідність підсилення саме вхідної ланки для скорочення черг.</w:t>
       </w:r>
     </w:p>
     <w:p>
@@ -5427,1946 +4094,21 @@
         </w:rPr>
       </w:pPr>
       <w:r>
-        <w:rPr>
-          <w:lang w:val="en-US"/>
-        </w:rPr>
-        <w:t xml:space="preserve">У </w:t>
-      </w:r>
-      <w:proofErr w:type="spellStart"/>
-      <w:r>
-        <w:rPr>
-          <w:lang w:val="en-US"/>
-        </w:rPr>
-        <w:t>ході</w:t>
-      </w:r>
-      <w:proofErr w:type="spellEnd"/>
-      <w:r>
-        <w:rPr>
-          <w:lang w:val="en-US"/>
-        </w:rPr>
-        <w:t xml:space="preserve"> виконання лабораторної роботи </w:t>
-      </w:r>
-      <w:proofErr w:type="spellStart"/>
-      <w:r>
-        <w:rPr>
-          <w:lang w:val="en-US"/>
-        </w:rPr>
-        <w:t>було</w:t>
-      </w:r>
-      <w:proofErr w:type="spellEnd"/>
-      <w:r>
-        <w:rPr>
-          <w:lang w:val="en-US"/>
-        </w:rPr>
-        <w:t xml:space="preserve"> </w:t>
-      </w:r>
-      <w:proofErr w:type="spellStart"/>
-      <w:r>
-        <w:rPr>
-          <w:lang w:val="en-US"/>
-        </w:rPr>
-        <w:t>розроблено</w:t>
-      </w:r>
-      <w:proofErr w:type="spellEnd"/>
-      <w:r>
-        <w:rPr>
-          <w:lang w:val="en-US"/>
-        </w:rPr>
-        <w:t xml:space="preserve"> </w:t>
-      </w:r>
-      <w:proofErr w:type="spellStart"/>
-      <w:r>
-        <w:rPr>
-          <w:lang w:val="en-US"/>
-        </w:rPr>
-        <w:t>та</w:t>
-      </w:r>
-      <w:proofErr w:type="spellEnd"/>
-      <w:r>
-        <w:rPr>
-          <w:lang w:val="en-US"/>
-        </w:rPr>
-        <w:t xml:space="preserve"> </w:t>
-      </w:r>
-      <w:proofErr w:type="spellStart"/>
-      <w:r>
-        <w:rPr>
-          <w:lang w:val="en-US"/>
-        </w:rPr>
-        <w:t>досліджено</w:t>
-      </w:r>
-      <w:proofErr w:type="spellEnd"/>
-      <w:r>
-        <w:rPr>
-          <w:lang w:val="en-US"/>
-        </w:rPr>
-        <w:t xml:space="preserve"> </w:t>
-      </w:r>
-      <w:proofErr w:type="spellStart"/>
-      <w:r>
-        <w:rPr>
-          <w:lang w:val="en-US"/>
-        </w:rPr>
-        <w:t>імітаційні</w:t>
-      </w:r>
-      <w:proofErr w:type="spellEnd"/>
-      <w:r>
-        <w:rPr>
-          <w:lang w:val="en-US"/>
-        </w:rPr>
-        <w:t xml:space="preserve"> </w:t>
-      </w:r>
-      <w:proofErr w:type="spellStart"/>
-      <w:r>
-        <w:rPr>
-          <w:lang w:val="en-US"/>
-        </w:rPr>
-        <w:t>моделі</w:t>
-      </w:r>
-      <w:proofErr w:type="spellEnd"/>
-      <w:r>
-        <w:rPr>
-          <w:lang w:val="en-US"/>
-        </w:rPr>
-        <w:t xml:space="preserve"> </w:t>
-      </w:r>
-      <w:proofErr w:type="spellStart"/>
-      <w:r>
-        <w:rPr>
-          <w:lang w:val="en-US"/>
-        </w:rPr>
-        <w:t>для</w:t>
-      </w:r>
-      <w:proofErr w:type="spellEnd"/>
-      <w:r>
-        <w:rPr>
-          <w:lang w:val="en-US"/>
-        </w:rPr>
-        <w:t xml:space="preserve"> </w:t>
-      </w:r>
-      <w:proofErr w:type="spellStart"/>
-      <w:r>
-        <w:rPr>
-          <w:lang w:val="en-US"/>
-        </w:rPr>
-        <w:t>двох</w:t>
-      </w:r>
-      <w:proofErr w:type="spellEnd"/>
-      <w:r>
-        <w:rPr>
-          <w:lang w:val="en-US"/>
-        </w:rPr>
-        <w:t xml:space="preserve"> </w:t>
-      </w:r>
-      <w:proofErr w:type="spellStart"/>
-      <w:r>
-        <w:rPr>
-          <w:lang w:val="en-US"/>
-        </w:rPr>
-        <w:t>типів</w:t>
-      </w:r>
-      <w:proofErr w:type="spellEnd"/>
-      <w:r>
-        <w:rPr>
-          <w:lang w:val="en-US"/>
-        </w:rPr>
-        <w:t xml:space="preserve"> </w:t>
-      </w:r>
-      <w:proofErr w:type="spellStart"/>
-      <w:r>
-        <w:rPr>
-          <w:lang w:val="en-US"/>
-        </w:rPr>
-        <w:t>систем</w:t>
-      </w:r>
-      <w:proofErr w:type="spellEnd"/>
-      <w:r>
-        <w:rPr>
-          <w:lang w:val="en-US"/>
-        </w:rPr>
-        <w:t xml:space="preserve"> </w:t>
-      </w:r>
-      <w:proofErr w:type="spellStart"/>
-      <w:r>
-        <w:rPr>
-          <w:lang w:val="en-US"/>
-        </w:rPr>
-        <w:t>масового</w:t>
-      </w:r>
-      <w:proofErr w:type="spellEnd"/>
-      <w:r>
-        <w:rPr>
-          <w:lang w:val="en-US"/>
-        </w:rPr>
-        <w:t xml:space="preserve"> </w:t>
-      </w:r>
-      <w:proofErr w:type="spellStart"/>
-      <w:r>
-        <w:rPr>
-          <w:lang w:val="en-US"/>
-        </w:rPr>
-        <w:t>обслуговування</w:t>
-      </w:r>
-      <w:proofErr w:type="spellEnd"/>
-      <w:r>
-        <w:rPr>
-          <w:lang w:val="en-US"/>
-        </w:rPr>
-        <w:t xml:space="preserve">: </w:t>
-      </w:r>
-      <w:proofErr w:type="spellStart"/>
-      <w:r>
-        <w:rPr>
-          <w:lang w:val="en-US"/>
-        </w:rPr>
-        <w:t>банківського</w:t>
-      </w:r>
-      <w:proofErr w:type="spellEnd"/>
-      <w:r>
-        <w:rPr>
-          <w:lang w:val="en-US"/>
-        </w:rPr>
-        <w:t xml:space="preserve"> </w:t>
-      </w:r>
-      <w:proofErr w:type="spellStart"/>
-      <w:r>
-        <w:rPr>
-          <w:lang w:val="en-US"/>
-        </w:rPr>
-        <w:t>відділення</w:t>
-      </w:r>
-      <w:proofErr w:type="spellEnd"/>
-      <w:r>
-        <w:rPr>
-          <w:lang w:val="en-US"/>
-        </w:rPr>
-        <w:t xml:space="preserve"> з </w:t>
-      </w:r>
-      <w:proofErr w:type="spellStart"/>
-      <w:r>
-        <w:rPr>
-          <w:lang w:val="en-US"/>
-        </w:rPr>
-        <w:t>адаптивною</w:t>
-      </w:r>
-      <w:proofErr w:type="spellEnd"/>
-      <w:r>
-        <w:rPr>
-          <w:lang w:val="en-US"/>
-        </w:rPr>
-        <w:t xml:space="preserve"> </w:t>
-      </w:r>
-      <w:proofErr w:type="spellStart"/>
-      <w:r>
-        <w:rPr>
-          <w:lang w:val="en-US"/>
-        </w:rPr>
-        <w:t>логікою</w:t>
-      </w:r>
-      <w:proofErr w:type="spellEnd"/>
-      <w:r>
-        <w:rPr>
-          <w:lang w:val="en-US"/>
-        </w:rPr>
-        <w:t xml:space="preserve"> </w:t>
-      </w:r>
-      <w:proofErr w:type="spellStart"/>
-      <w:r>
-        <w:rPr>
-          <w:lang w:val="en-US"/>
-        </w:rPr>
-        <w:t>та</w:t>
-      </w:r>
-      <w:proofErr w:type="spellEnd"/>
-      <w:r>
-        <w:rPr>
-          <w:lang w:val="en-US"/>
-        </w:rPr>
-        <w:t xml:space="preserve"> </w:t>
-      </w:r>
-      <w:proofErr w:type="spellStart"/>
-      <w:r>
-        <w:rPr>
-          <w:lang w:val="en-US"/>
-        </w:rPr>
-        <w:t>лікарні</w:t>
-      </w:r>
-      <w:proofErr w:type="spellEnd"/>
-      <w:r>
-        <w:rPr>
-          <w:lang w:val="en-US"/>
-        </w:rPr>
-        <w:t xml:space="preserve"> </w:t>
-      </w:r>
-      <w:proofErr w:type="spellStart"/>
-      <w:r>
-        <w:rPr>
-          <w:lang w:val="en-US"/>
-        </w:rPr>
-        <w:t>зі</w:t>
-      </w:r>
-      <w:proofErr w:type="spellEnd"/>
-      <w:r>
-        <w:rPr>
-          <w:lang w:val="en-US"/>
-        </w:rPr>
-        <w:t xml:space="preserve"> </w:t>
-      </w:r>
-      <w:proofErr w:type="spellStart"/>
-      <w:r>
-        <w:rPr>
-          <w:lang w:val="en-US"/>
-        </w:rPr>
-        <w:t>складною</w:t>
-      </w:r>
-      <w:proofErr w:type="spellEnd"/>
-      <w:r>
-        <w:rPr>
-          <w:lang w:val="en-US"/>
-        </w:rPr>
-        <w:t xml:space="preserve"> </w:t>
-      </w:r>
-      <w:proofErr w:type="spellStart"/>
-      <w:r>
-        <w:rPr>
-          <w:lang w:val="en-US"/>
-        </w:rPr>
-        <w:t>маршрутизацією</w:t>
-      </w:r>
-      <w:proofErr w:type="spellEnd"/>
-      <w:r>
-        <w:rPr>
-          <w:lang w:val="en-US"/>
-        </w:rPr>
-        <w:t xml:space="preserve"> </w:t>
-      </w:r>
-      <w:proofErr w:type="spellStart"/>
-      <w:r>
-        <w:rPr>
-          <w:lang w:val="en-US"/>
-        </w:rPr>
-        <w:t>пацієнтів</w:t>
-      </w:r>
-      <w:proofErr w:type="spellEnd"/>
-      <w:r>
-        <w:rPr>
-          <w:lang w:val="en-US"/>
-        </w:rPr>
-        <w:t>.</w:t>
-      </w:r>
-    </w:p>
-    <w:p>
-      <w:pPr>
-        <w:ind w:firstLine="720"/>
-        <w:rPr>
-          <w:lang w:val="en-US"/>
-        </w:rPr>
-      </w:pPr>
-      <w:r>
-        <w:rPr>
-          <w:lang w:val="en-US"/>
-        </w:rPr>
+        <w:t xml:space="preserve">У ході лабораторної роботи було </w:t>
+      </w:r>
+      <w:proofErr w:type="spellStart"/>
+      <w:r>
+        <w:t>спроєктовано</w:t>
+      </w:r>
+      <w:proofErr w:type="spellEnd"/>
+      <w:r>
+        <w:t xml:space="preserve"> та програмно реалізовано імітаційні моделі складних систем масового обслуговування з нелінійною логікою. На прикладі банківської системи досліджено вплив адаптивних алгоритмів, де доведено, що динамічна взаємозалежність між каналами обслуговування суттєво знижує стійкість системи при пікових </w:t>
+      </w:r>
+      <w:r>
         <w:lastRenderedPageBreak/>
-        <w:t xml:space="preserve">Для </w:t>
-      </w:r>
-      <w:proofErr w:type="spellStart"/>
-      <w:r>
-        <w:rPr>
-          <w:lang w:val="en-US"/>
-        </w:rPr>
-        <w:t>моделі</w:t>
-      </w:r>
-      <w:proofErr w:type="spellEnd"/>
-      <w:r>
-        <w:rPr>
-          <w:lang w:val="en-US"/>
-        </w:rPr>
-        <w:t xml:space="preserve"> </w:t>
-      </w:r>
-      <w:proofErr w:type="spellStart"/>
-      <w:r>
-        <w:rPr>
-          <w:lang w:val="en-US"/>
-        </w:rPr>
-        <w:t>банку</w:t>
-      </w:r>
-      <w:proofErr w:type="spellEnd"/>
-      <w:r>
-        <w:rPr>
-          <w:lang w:val="en-US"/>
-        </w:rPr>
-        <w:t xml:space="preserve"> </w:t>
-      </w:r>
-      <w:proofErr w:type="spellStart"/>
-      <w:r>
-        <w:rPr>
-          <w:lang w:val="en-US"/>
-        </w:rPr>
-        <w:t>було</w:t>
-      </w:r>
-      <w:proofErr w:type="spellEnd"/>
-      <w:r>
-        <w:rPr>
-          <w:lang w:val="en-US"/>
-        </w:rPr>
-        <w:t xml:space="preserve"> </w:t>
-      </w:r>
-      <w:proofErr w:type="spellStart"/>
-      <w:r>
-        <w:rPr>
-          <w:lang w:val="en-US"/>
-        </w:rPr>
-        <w:t>реалізовано</w:t>
-      </w:r>
-      <w:proofErr w:type="spellEnd"/>
-      <w:r>
-        <w:rPr>
-          <w:lang w:val="en-US"/>
-        </w:rPr>
-        <w:t xml:space="preserve"> </w:t>
-      </w:r>
-      <w:proofErr w:type="spellStart"/>
-      <w:r>
-        <w:rPr>
-          <w:lang w:val="en-US"/>
-        </w:rPr>
-        <w:t>динамічну</w:t>
-      </w:r>
-      <w:proofErr w:type="spellEnd"/>
-      <w:r>
-        <w:rPr>
-          <w:lang w:val="en-US"/>
-        </w:rPr>
-        <w:t xml:space="preserve"> </w:t>
-      </w:r>
-      <w:proofErr w:type="spellStart"/>
-      <w:r>
-        <w:rPr>
-          <w:lang w:val="en-US"/>
-        </w:rPr>
-        <w:t>зміну</w:t>
-      </w:r>
-      <w:proofErr w:type="spellEnd"/>
-      <w:r>
-        <w:rPr>
-          <w:lang w:val="en-US"/>
-        </w:rPr>
-        <w:t xml:space="preserve"> </w:t>
-      </w:r>
-      <w:proofErr w:type="spellStart"/>
-      <w:r>
-        <w:rPr>
-          <w:lang w:val="en-US"/>
-        </w:rPr>
-        <w:t>часу</w:t>
-      </w:r>
-      <w:proofErr w:type="spellEnd"/>
-      <w:r>
-        <w:rPr>
-          <w:lang w:val="en-US"/>
-        </w:rPr>
-        <w:t xml:space="preserve"> </w:t>
-      </w:r>
-      <w:proofErr w:type="spellStart"/>
-      <w:r>
-        <w:rPr>
-          <w:lang w:val="en-US"/>
-        </w:rPr>
-        <w:t>обслуговування</w:t>
-      </w:r>
-      <w:proofErr w:type="spellEnd"/>
-      <w:r>
-        <w:rPr>
-          <w:lang w:val="en-US"/>
-        </w:rPr>
-        <w:t xml:space="preserve"> </w:t>
-      </w:r>
-      <w:proofErr w:type="spellStart"/>
-      <w:r>
-        <w:rPr>
-          <w:lang w:val="en-US"/>
-        </w:rPr>
-        <w:t>залежно</w:t>
-      </w:r>
-      <w:proofErr w:type="spellEnd"/>
-      <w:r>
-        <w:rPr>
-          <w:lang w:val="en-US"/>
-        </w:rPr>
-        <w:t xml:space="preserve"> від </w:t>
-      </w:r>
-      <w:proofErr w:type="spellStart"/>
-      <w:r>
-        <w:rPr>
-          <w:lang w:val="en-US"/>
-        </w:rPr>
-        <w:t>стану</w:t>
-      </w:r>
-      <w:proofErr w:type="spellEnd"/>
-      <w:r>
-        <w:rPr>
-          <w:lang w:val="en-US"/>
-        </w:rPr>
-        <w:t xml:space="preserve"> </w:t>
-      </w:r>
-      <w:proofErr w:type="spellStart"/>
-      <w:r>
-        <w:rPr>
-          <w:lang w:val="en-US"/>
-        </w:rPr>
-        <w:t>сусіднього</w:t>
-      </w:r>
-      <w:proofErr w:type="spellEnd"/>
-      <w:r>
-        <w:rPr>
-          <w:lang w:val="en-US"/>
-        </w:rPr>
-        <w:t xml:space="preserve"> </w:t>
-      </w:r>
-      <w:proofErr w:type="spellStart"/>
-      <w:r>
-        <w:rPr>
-          <w:lang w:val="en-US"/>
-        </w:rPr>
-        <w:t>касира</w:t>
-      </w:r>
-      <w:proofErr w:type="spellEnd"/>
-      <w:r>
-        <w:rPr>
-          <w:lang w:val="en-US"/>
-        </w:rPr>
-        <w:t xml:space="preserve"> </w:t>
-      </w:r>
-      <w:proofErr w:type="spellStart"/>
-      <w:r>
-        <w:rPr>
-          <w:lang w:val="en-US"/>
-        </w:rPr>
-        <w:t>та</w:t>
-      </w:r>
-      <w:proofErr w:type="spellEnd"/>
-      <w:r>
-        <w:rPr>
-          <w:lang w:val="en-US"/>
-        </w:rPr>
-        <w:t xml:space="preserve"> </w:t>
-      </w:r>
-      <w:proofErr w:type="spellStart"/>
-      <w:r>
-        <w:rPr>
-          <w:lang w:val="en-US"/>
-        </w:rPr>
-        <w:t>механізм</w:t>
-      </w:r>
-      <w:proofErr w:type="spellEnd"/>
-      <w:r>
-        <w:rPr>
-          <w:lang w:val="en-US"/>
-        </w:rPr>
-        <w:t xml:space="preserve"> </w:t>
-      </w:r>
-      <w:proofErr w:type="spellStart"/>
-      <w:r>
-        <w:rPr>
-          <w:lang w:val="en-US"/>
-        </w:rPr>
-        <w:t>вирівнювання</w:t>
-      </w:r>
-      <w:proofErr w:type="spellEnd"/>
-      <w:r>
-        <w:rPr>
-          <w:lang w:val="en-US"/>
-        </w:rPr>
-        <w:t xml:space="preserve"> </w:t>
-      </w:r>
-      <w:proofErr w:type="spellStart"/>
-      <w:r>
-        <w:rPr>
-          <w:lang w:val="en-US"/>
-        </w:rPr>
-        <w:t>черг</w:t>
-      </w:r>
-      <w:proofErr w:type="spellEnd"/>
-      <w:r>
-        <w:rPr>
-          <w:lang w:val="en-US"/>
-        </w:rPr>
-        <w:t xml:space="preserve">. Результати </w:t>
-      </w:r>
-      <w:proofErr w:type="spellStart"/>
-      <w:r>
-        <w:rPr>
-          <w:lang w:val="en-US"/>
-        </w:rPr>
-        <w:t>симуляції</w:t>
-      </w:r>
-      <w:proofErr w:type="spellEnd"/>
-      <w:r>
-        <w:rPr>
-          <w:lang w:val="en-US"/>
-        </w:rPr>
-        <w:t xml:space="preserve">, </w:t>
-      </w:r>
-      <w:proofErr w:type="spellStart"/>
-      <w:r>
-        <w:rPr>
-          <w:lang w:val="en-US"/>
-        </w:rPr>
-        <w:t>зокрема</w:t>
-      </w:r>
-      <w:proofErr w:type="spellEnd"/>
-      <w:r>
-        <w:rPr>
-          <w:lang w:val="en-US"/>
-        </w:rPr>
-        <w:t xml:space="preserve"> під </w:t>
-      </w:r>
-      <w:proofErr w:type="spellStart"/>
-      <w:r>
-        <w:rPr>
-          <w:lang w:val="en-US"/>
-        </w:rPr>
-        <w:t>час</w:t>
-      </w:r>
-      <w:proofErr w:type="spellEnd"/>
-      <w:r>
-        <w:rPr>
-          <w:lang w:val="en-US"/>
-        </w:rPr>
-        <w:t xml:space="preserve"> </w:t>
-      </w:r>
-      <w:proofErr w:type="spellStart"/>
-      <w:r>
-        <w:rPr>
-          <w:lang w:val="en-US"/>
-        </w:rPr>
-        <w:t>стрес-тестів</w:t>
-      </w:r>
-      <w:proofErr w:type="spellEnd"/>
-      <w:r>
-        <w:rPr>
-          <w:lang w:val="en-US"/>
-        </w:rPr>
-        <w:t xml:space="preserve">, </w:t>
-      </w:r>
-      <w:proofErr w:type="spellStart"/>
-      <w:r>
-        <w:rPr>
-          <w:lang w:val="en-US"/>
-        </w:rPr>
-        <w:t>підтвердили</w:t>
-      </w:r>
-      <w:proofErr w:type="spellEnd"/>
-      <w:r>
-        <w:rPr>
-          <w:lang w:val="en-US"/>
-        </w:rPr>
-        <w:t xml:space="preserve"> </w:t>
-      </w:r>
-      <w:proofErr w:type="spellStart"/>
-      <w:r>
-        <w:rPr>
-          <w:lang w:val="en-US"/>
-        </w:rPr>
-        <w:t>коректність</w:t>
-      </w:r>
-      <w:proofErr w:type="spellEnd"/>
-      <w:r>
-        <w:rPr>
-          <w:lang w:val="en-US"/>
-        </w:rPr>
-        <w:t xml:space="preserve"> роботи алгоритму: </w:t>
-      </w:r>
-      <w:proofErr w:type="spellStart"/>
-      <w:r>
-        <w:rPr>
-          <w:lang w:val="en-US"/>
-        </w:rPr>
-        <w:t>при</w:t>
-      </w:r>
-      <w:proofErr w:type="spellEnd"/>
-      <w:r>
-        <w:rPr>
-          <w:lang w:val="en-US"/>
-        </w:rPr>
-        <w:t xml:space="preserve"> </w:t>
-      </w:r>
-      <w:proofErr w:type="spellStart"/>
-      <w:r>
-        <w:rPr>
-          <w:lang w:val="en-US"/>
-        </w:rPr>
-        <w:t>повному</w:t>
-      </w:r>
-      <w:proofErr w:type="spellEnd"/>
-      <w:r>
-        <w:rPr>
-          <w:lang w:val="en-US"/>
-        </w:rPr>
-        <w:t xml:space="preserve"> </w:t>
-      </w:r>
-      <w:proofErr w:type="spellStart"/>
-      <w:r>
-        <w:rPr>
-          <w:lang w:val="en-US"/>
-        </w:rPr>
-        <w:t>завантаженні</w:t>
-      </w:r>
-      <w:proofErr w:type="spellEnd"/>
-      <w:r>
-        <w:rPr>
-          <w:lang w:val="en-US"/>
-        </w:rPr>
-        <w:t xml:space="preserve"> </w:t>
-      </w:r>
-      <w:proofErr w:type="spellStart"/>
-      <w:r>
-        <w:rPr>
-          <w:lang w:val="en-US"/>
-        </w:rPr>
-        <w:t>обох</w:t>
-      </w:r>
-      <w:proofErr w:type="spellEnd"/>
-      <w:r>
-        <w:rPr>
-          <w:lang w:val="en-US"/>
-        </w:rPr>
-        <w:t xml:space="preserve"> </w:t>
-      </w:r>
-      <w:proofErr w:type="spellStart"/>
-      <w:r>
-        <w:rPr>
-          <w:lang w:val="en-US"/>
-        </w:rPr>
-        <w:t>каналів</w:t>
-      </w:r>
-      <w:proofErr w:type="spellEnd"/>
-      <w:r>
-        <w:rPr>
-          <w:lang w:val="en-US"/>
-        </w:rPr>
-        <w:t xml:space="preserve"> </w:t>
-      </w:r>
-      <w:proofErr w:type="spellStart"/>
-      <w:r>
-        <w:rPr>
-          <w:lang w:val="en-US"/>
-        </w:rPr>
-        <w:t>середній</w:t>
-      </w:r>
-      <w:proofErr w:type="spellEnd"/>
-      <w:r>
-        <w:rPr>
-          <w:lang w:val="en-US"/>
-        </w:rPr>
-        <w:t xml:space="preserve"> </w:t>
-      </w:r>
-      <w:proofErr w:type="spellStart"/>
-      <w:r>
-        <w:rPr>
-          <w:lang w:val="en-US"/>
-        </w:rPr>
-        <w:t>час</w:t>
-      </w:r>
-      <w:proofErr w:type="spellEnd"/>
-      <w:r>
-        <w:rPr>
-          <w:lang w:val="en-US"/>
-        </w:rPr>
-        <w:t xml:space="preserve"> </w:t>
-      </w:r>
-      <w:proofErr w:type="spellStart"/>
-      <w:r>
-        <w:rPr>
-          <w:lang w:val="en-US"/>
-        </w:rPr>
-        <w:t>обслуговування</w:t>
-      </w:r>
-      <w:proofErr w:type="spellEnd"/>
-      <w:r>
-        <w:rPr>
-          <w:lang w:val="en-US"/>
-        </w:rPr>
-        <w:t xml:space="preserve"> </w:t>
-      </w:r>
-      <w:proofErr w:type="spellStart"/>
-      <w:r>
-        <w:rPr>
-          <w:lang w:val="en-US"/>
-        </w:rPr>
-        <w:t>зростав</w:t>
-      </w:r>
-      <w:proofErr w:type="spellEnd"/>
-      <w:r>
-        <w:rPr>
-          <w:lang w:val="en-US"/>
-        </w:rPr>
-        <w:t xml:space="preserve"> </w:t>
-      </w:r>
-      <w:proofErr w:type="spellStart"/>
-      <w:r>
-        <w:rPr>
-          <w:lang w:val="en-US"/>
-        </w:rPr>
-        <w:t>згідно</w:t>
-      </w:r>
-      <w:proofErr w:type="spellEnd"/>
-      <w:r>
-        <w:rPr>
-          <w:lang w:val="en-US"/>
-        </w:rPr>
-        <w:t xml:space="preserve"> з </w:t>
-      </w:r>
-      <w:proofErr w:type="spellStart"/>
-      <w:r>
-        <w:rPr>
-          <w:lang w:val="en-US"/>
-        </w:rPr>
-        <w:t>заданим</w:t>
-      </w:r>
-      <w:proofErr w:type="spellEnd"/>
-      <w:r>
-        <w:rPr>
-          <w:lang w:val="en-US"/>
-        </w:rPr>
-        <w:t xml:space="preserve"> </w:t>
-      </w:r>
-      <w:proofErr w:type="spellStart"/>
-      <w:r>
-        <w:rPr>
-          <w:lang w:val="en-US"/>
-        </w:rPr>
-        <w:t>нормальним</w:t>
-      </w:r>
-      <w:proofErr w:type="spellEnd"/>
-      <w:r>
-        <w:rPr>
-          <w:lang w:val="en-US"/>
-        </w:rPr>
-        <w:t xml:space="preserve"> </w:t>
-      </w:r>
-      <w:proofErr w:type="spellStart"/>
-      <w:r>
-        <w:rPr>
-          <w:lang w:val="en-US"/>
-        </w:rPr>
-        <w:t>розподілом</w:t>
-      </w:r>
-      <w:proofErr w:type="spellEnd"/>
-      <w:r>
-        <w:rPr>
-          <w:lang w:val="en-US"/>
-        </w:rPr>
-        <w:t xml:space="preserve">, що </w:t>
-      </w:r>
-      <w:proofErr w:type="spellStart"/>
-      <w:r>
-        <w:rPr>
-          <w:lang w:val="en-US"/>
-        </w:rPr>
-        <w:t>призводило</w:t>
-      </w:r>
-      <w:proofErr w:type="spellEnd"/>
-      <w:r>
-        <w:rPr>
-          <w:lang w:val="en-US"/>
-        </w:rPr>
-        <w:t xml:space="preserve"> </w:t>
-      </w:r>
-      <w:proofErr w:type="spellStart"/>
-      <w:r>
-        <w:rPr>
-          <w:lang w:val="en-US"/>
-        </w:rPr>
-        <w:t>до</w:t>
-      </w:r>
-      <w:proofErr w:type="spellEnd"/>
-      <w:r>
-        <w:rPr>
-          <w:lang w:val="en-US"/>
-        </w:rPr>
-        <w:t xml:space="preserve"> </w:t>
-      </w:r>
-      <w:proofErr w:type="spellStart"/>
-      <w:r>
-        <w:rPr>
-          <w:lang w:val="en-US"/>
-        </w:rPr>
-        <w:t>прогнозованого</w:t>
-      </w:r>
-      <w:proofErr w:type="spellEnd"/>
-      <w:r>
-        <w:rPr>
-          <w:lang w:val="en-US"/>
-        </w:rPr>
-        <w:t xml:space="preserve"> </w:t>
-      </w:r>
-      <w:proofErr w:type="spellStart"/>
-      <w:r>
-        <w:rPr>
-          <w:lang w:val="en-US"/>
-        </w:rPr>
-        <w:t>збільшення</w:t>
-      </w:r>
-      <w:proofErr w:type="spellEnd"/>
-      <w:r>
-        <w:rPr>
-          <w:lang w:val="en-US"/>
-        </w:rPr>
-        <w:t xml:space="preserve"> </w:t>
-      </w:r>
-      <w:proofErr w:type="spellStart"/>
-      <w:r>
-        <w:rPr>
-          <w:lang w:val="en-US"/>
-        </w:rPr>
-        <w:t>черг</w:t>
-      </w:r>
-      <w:proofErr w:type="spellEnd"/>
-      <w:r>
-        <w:rPr>
-          <w:lang w:val="en-US"/>
-        </w:rPr>
-        <w:t xml:space="preserve"> </w:t>
-      </w:r>
-      <w:proofErr w:type="spellStart"/>
-      <w:r>
-        <w:rPr>
-          <w:lang w:val="en-US"/>
-        </w:rPr>
-        <w:t>та</w:t>
-      </w:r>
-      <w:proofErr w:type="spellEnd"/>
-      <w:r>
-        <w:rPr>
-          <w:lang w:val="en-US"/>
-        </w:rPr>
-        <w:t xml:space="preserve"> </w:t>
-      </w:r>
-      <w:proofErr w:type="spellStart"/>
-      <w:r>
-        <w:rPr>
-          <w:lang w:val="en-US"/>
-        </w:rPr>
-        <w:t>відмов</w:t>
-      </w:r>
-      <w:proofErr w:type="spellEnd"/>
-      <w:r>
-        <w:rPr>
-          <w:lang w:val="en-US"/>
-        </w:rPr>
-        <w:t xml:space="preserve">, </w:t>
-      </w:r>
-      <w:proofErr w:type="spellStart"/>
-      <w:r>
-        <w:rPr>
-          <w:lang w:val="en-US"/>
-        </w:rPr>
-        <w:t>демонструючи</w:t>
-      </w:r>
-      <w:proofErr w:type="spellEnd"/>
-      <w:r>
-        <w:rPr>
-          <w:lang w:val="en-US"/>
-        </w:rPr>
-        <w:t xml:space="preserve"> </w:t>
-      </w:r>
-      <w:proofErr w:type="spellStart"/>
-      <w:r>
-        <w:rPr>
-          <w:lang w:val="en-US"/>
-        </w:rPr>
-        <w:t>вплив</w:t>
-      </w:r>
-      <w:proofErr w:type="spellEnd"/>
-      <w:r>
-        <w:rPr>
-          <w:lang w:val="en-US"/>
-        </w:rPr>
-        <w:t xml:space="preserve"> </w:t>
-      </w:r>
-      <w:proofErr w:type="spellStart"/>
-      <w:r>
-        <w:rPr>
-          <w:lang w:val="en-US"/>
-        </w:rPr>
-        <w:t>взаємозалежності</w:t>
-      </w:r>
-      <w:proofErr w:type="spellEnd"/>
-      <w:r>
-        <w:rPr>
-          <w:lang w:val="en-US"/>
-        </w:rPr>
-        <w:t xml:space="preserve"> </w:t>
-      </w:r>
-      <w:proofErr w:type="spellStart"/>
-      <w:r>
-        <w:rPr>
-          <w:lang w:val="en-US"/>
-        </w:rPr>
-        <w:t>каналів</w:t>
-      </w:r>
-      <w:proofErr w:type="spellEnd"/>
-      <w:r>
-        <w:rPr>
-          <w:lang w:val="en-US"/>
-        </w:rPr>
-        <w:t xml:space="preserve"> </w:t>
-      </w:r>
-      <w:proofErr w:type="spellStart"/>
-      <w:r>
-        <w:rPr>
-          <w:lang w:val="en-US"/>
-        </w:rPr>
-        <w:t>на</w:t>
-      </w:r>
-      <w:proofErr w:type="spellEnd"/>
-      <w:r>
-        <w:rPr>
-          <w:lang w:val="en-US"/>
-        </w:rPr>
-        <w:t xml:space="preserve"> </w:t>
-      </w:r>
-      <w:proofErr w:type="spellStart"/>
-      <w:r>
-        <w:rPr>
-          <w:lang w:val="en-US"/>
-        </w:rPr>
-        <w:t>стійкість</w:t>
-      </w:r>
-      <w:proofErr w:type="spellEnd"/>
-      <w:r>
-        <w:rPr>
-          <w:lang w:val="en-US"/>
-        </w:rPr>
-        <w:t xml:space="preserve"> </w:t>
-      </w:r>
-      <w:proofErr w:type="spellStart"/>
-      <w:r>
-        <w:rPr>
-          <w:lang w:val="en-US"/>
-        </w:rPr>
-        <w:t>системи</w:t>
-      </w:r>
-      <w:proofErr w:type="spellEnd"/>
-      <w:r>
-        <w:rPr>
-          <w:lang w:val="en-US"/>
-        </w:rPr>
-        <w:t>.</w:t>
-      </w:r>
-    </w:p>
-    <w:p>
-      <w:pPr>
-        <w:ind w:firstLine="720"/>
-        <w:rPr>
-          <w:lang w:val="en-US"/>
-        </w:rPr>
-      </w:pPr>
-      <w:r>
-        <w:rPr>
-          <w:lang w:val="en-US"/>
-        </w:rPr>
-        <w:t xml:space="preserve">У </w:t>
-      </w:r>
-      <w:proofErr w:type="spellStart"/>
-      <w:r>
-        <w:rPr>
-          <w:lang w:val="en-US"/>
-        </w:rPr>
-        <w:t>другій</w:t>
-      </w:r>
-      <w:proofErr w:type="spellEnd"/>
-      <w:r>
-        <w:rPr>
-          <w:lang w:val="en-US"/>
-        </w:rPr>
-        <w:t xml:space="preserve"> </w:t>
-      </w:r>
-      <w:proofErr w:type="spellStart"/>
-      <w:r>
-        <w:rPr>
-          <w:lang w:val="en-US"/>
-        </w:rPr>
-        <w:t>частині</w:t>
-      </w:r>
-      <w:proofErr w:type="spellEnd"/>
-      <w:r>
-        <w:rPr>
-          <w:lang w:val="en-US"/>
-        </w:rPr>
-        <w:t xml:space="preserve"> роботи </w:t>
-      </w:r>
-      <w:proofErr w:type="spellStart"/>
-      <w:r>
-        <w:rPr>
-          <w:lang w:val="en-US"/>
-        </w:rPr>
-        <w:t>було</w:t>
-      </w:r>
-      <w:proofErr w:type="spellEnd"/>
-      <w:r>
-        <w:rPr>
-          <w:lang w:val="en-US"/>
-        </w:rPr>
-        <w:t xml:space="preserve"> </w:t>
-      </w:r>
-      <w:proofErr w:type="spellStart"/>
-      <w:r>
-        <w:rPr>
-          <w:lang w:val="en-US"/>
-        </w:rPr>
-        <w:t>побудовано</w:t>
-      </w:r>
-      <w:proofErr w:type="spellEnd"/>
-      <w:r>
-        <w:rPr>
-          <w:lang w:val="en-US"/>
-        </w:rPr>
-        <w:t xml:space="preserve"> </w:t>
-      </w:r>
-      <w:proofErr w:type="spellStart"/>
-      <w:r>
-        <w:rPr>
-          <w:lang w:val="en-US"/>
-        </w:rPr>
-        <w:t>модель</w:t>
-      </w:r>
-      <w:proofErr w:type="spellEnd"/>
-      <w:r>
-        <w:rPr>
-          <w:lang w:val="en-US"/>
-        </w:rPr>
-        <w:t xml:space="preserve"> </w:t>
-      </w:r>
-      <w:proofErr w:type="spellStart"/>
-      <w:r>
-        <w:rPr>
-          <w:lang w:val="en-US"/>
-        </w:rPr>
-        <w:t>лікарні</w:t>
-      </w:r>
-      <w:proofErr w:type="spellEnd"/>
-      <w:r>
-        <w:rPr>
-          <w:lang w:val="en-US"/>
-        </w:rPr>
-        <w:t xml:space="preserve"> з </w:t>
-      </w:r>
-      <w:proofErr w:type="spellStart"/>
-      <w:r>
-        <w:rPr>
-          <w:lang w:val="en-US"/>
-        </w:rPr>
-        <w:t>трьома</w:t>
-      </w:r>
-      <w:proofErr w:type="spellEnd"/>
-      <w:r>
-        <w:rPr>
-          <w:lang w:val="en-US"/>
-        </w:rPr>
-        <w:t xml:space="preserve"> </w:t>
-      </w:r>
-      <w:proofErr w:type="spellStart"/>
-      <w:r>
-        <w:rPr>
-          <w:lang w:val="en-US"/>
-        </w:rPr>
-        <w:t>типами</w:t>
-      </w:r>
-      <w:proofErr w:type="spellEnd"/>
-      <w:r>
-        <w:rPr>
-          <w:lang w:val="en-US"/>
-        </w:rPr>
-        <w:t xml:space="preserve"> </w:t>
-      </w:r>
-      <w:proofErr w:type="spellStart"/>
-      <w:r>
-        <w:rPr>
-          <w:lang w:val="en-US"/>
-        </w:rPr>
-        <w:t>пацієнтів</w:t>
-      </w:r>
-      <w:proofErr w:type="spellEnd"/>
-      <w:r>
-        <w:rPr>
-          <w:lang w:val="en-US"/>
-        </w:rPr>
-        <w:t xml:space="preserve">, що </w:t>
-      </w:r>
-      <w:proofErr w:type="spellStart"/>
-      <w:r>
-        <w:rPr>
-          <w:lang w:val="en-US"/>
-        </w:rPr>
-        <w:t>мають</w:t>
-      </w:r>
-      <w:proofErr w:type="spellEnd"/>
-      <w:r>
-        <w:rPr>
-          <w:lang w:val="en-US"/>
-        </w:rPr>
-        <w:t xml:space="preserve"> </w:t>
-      </w:r>
-      <w:proofErr w:type="spellStart"/>
-      <w:r>
-        <w:rPr>
-          <w:lang w:val="en-US"/>
-        </w:rPr>
-        <w:t>різні</w:t>
-      </w:r>
-      <w:proofErr w:type="spellEnd"/>
-      <w:r>
-        <w:rPr>
-          <w:lang w:val="en-US"/>
-        </w:rPr>
-        <w:t xml:space="preserve"> </w:t>
-      </w:r>
-      <w:proofErr w:type="spellStart"/>
-      <w:r>
-        <w:rPr>
-          <w:lang w:val="en-US"/>
-        </w:rPr>
-        <w:t>пріоритети</w:t>
-      </w:r>
-      <w:proofErr w:type="spellEnd"/>
-      <w:r>
-        <w:rPr>
-          <w:lang w:val="en-US"/>
-        </w:rPr>
-        <w:t xml:space="preserve"> </w:t>
-      </w:r>
-      <w:proofErr w:type="spellStart"/>
-      <w:r>
-        <w:rPr>
-          <w:lang w:val="en-US"/>
-        </w:rPr>
-        <w:t>та</w:t>
-      </w:r>
-      <w:proofErr w:type="spellEnd"/>
-      <w:r>
-        <w:rPr>
-          <w:lang w:val="en-US"/>
-        </w:rPr>
-        <w:t xml:space="preserve"> </w:t>
-      </w:r>
-      <w:proofErr w:type="spellStart"/>
-      <w:r>
-        <w:rPr>
-          <w:lang w:val="en-US"/>
-        </w:rPr>
-        <w:t>маршрути</w:t>
-      </w:r>
-      <w:proofErr w:type="spellEnd"/>
-      <w:r>
-        <w:rPr>
-          <w:lang w:val="en-US"/>
-        </w:rPr>
-        <w:t xml:space="preserve">. </w:t>
-      </w:r>
-      <w:proofErr w:type="spellStart"/>
-      <w:r>
-        <w:rPr>
-          <w:lang w:val="en-US"/>
-        </w:rPr>
-        <w:t>Аналіз</w:t>
-      </w:r>
-      <w:proofErr w:type="spellEnd"/>
-      <w:r>
-        <w:rPr>
-          <w:lang w:val="en-US"/>
-        </w:rPr>
-        <w:t xml:space="preserve"> </w:t>
-      </w:r>
-      <w:proofErr w:type="spellStart"/>
-      <w:r>
-        <w:rPr>
-          <w:lang w:val="en-US"/>
-        </w:rPr>
-        <w:t>отриманої</w:t>
-      </w:r>
-      <w:proofErr w:type="spellEnd"/>
-      <w:r>
-        <w:rPr>
-          <w:lang w:val="en-US"/>
-        </w:rPr>
-        <w:t xml:space="preserve"> </w:t>
-      </w:r>
-      <w:proofErr w:type="spellStart"/>
-      <w:r>
-        <w:rPr>
-          <w:lang w:val="en-US"/>
-        </w:rPr>
-        <w:t>статистики</w:t>
-      </w:r>
-      <w:proofErr w:type="spellEnd"/>
-      <w:r>
-        <w:rPr>
-          <w:lang w:val="en-US"/>
-        </w:rPr>
-        <w:t xml:space="preserve"> </w:t>
-      </w:r>
-      <w:proofErr w:type="spellStart"/>
-      <w:r>
-        <w:rPr>
-          <w:lang w:val="en-US"/>
-        </w:rPr>
-        <w:t>виявив</w:t>
-      </w:r>
-      <w:proofErr w:type="spellEnd"/>
-      <w:r>
-        <w:rPr>
-          <w:lang w:val="en-US"/>
-        </w:rPr>
-        <w:t xml:space="preserve"> </w:t>
-      </w:r>
-      <w:proofErr w:type="spellStart"/>
-      <w:r>
-        <w:rPr>
-          <w:lang w:val="en-US"/>
-        </w:rPr>
-        <w:t>суттєвий</w:t>
-      </w:r>
-      <w:proofErr w:type="spellEnd"/>
-      <w:r>
-        <w:rPr>
-          <w:lang w:val="en-US"/>
-        </w:rPr>
-        <w:t xml:space="preserve"> </w:t>
-      </w:r>
-      <w:proofErr w:type="spellStart"/>
-      <w:r>
-        <w:rPr>
-          <w:lang w:val="en-US"/>
-        </w:rPr>
-        <w:t>дисбаланс</w:t>
-      </w:r>
-      <w:proofErr w:type="spellEnd"/>
-      <w:r>
-        <w:rPr>
-          <w:lang w:val="en-US"/>
-        </w:rPr>
-        <w:t xml:space="preserve"> у </w:t>
-      </w:r>
-      <w:proofErr w:type="spellStart"/>
-      <w:r>
-        <w:rPr>
-          <w:lang w:val="en-US"/>
-        </w:rPr>
-        <w:t>завантаженні</w:t>
-      </w:r>
-      <w:proofErr w:type="spellEnd"/>
-      <w:r>
-        <w:rPr>
-          <w:lang w:val="en-US"/>
-        </w:rPr>
-        <w:t xml:space="preserve"> </w:t>
-      </w:r>
-      <w:proofErr w:type="spellStart"/>
-      <w:r>
-        <w:rPr>
-          <w:lang w:val="en-US"/>
-        </w:rPr>
-        <w:t>ресурсів</w:t>
-      </w:r>
-      <w:proofErr w:type="spellEnd"/>
-      <w:r>
-        <w:rPr>
-          <w:lang w:val="en-US"/>
-        </w:rPr>
-        <w:t xml:space="preserve">: </w:t>
-      </w:r>
-      <w:proofErr w:type="spellStart"/>
-      <w:r>
-        <w:rPr>
-          <w:lang w:val="en-US"/>
-        </w:rPr>
-        <w:t>приймальне</w:t>
-      </w:r>
-      <w:proofErr w:type="spellEnd"/>
-      <w:r>
-        <w:rPr>
-          <w:lang w:val="en-US"/>
-        </w:rPr>
-        <w:t xml:space="preserve"> </w:t>
-      </w:r>
-      <w:proofErr w:type="spellStart"/>
-      <w:r>
-        <w:rPr>
-          <w:lang w:val="en-US"/>
-        </w:rPr>
-        <w:t>відділення</w:t>
-      </w:r>
-      <w:proofErr w:type="spellEnd"/>
-      <w:r>
-        <w:rPr>
-          <w:lang w:val="en-US"/>
-        </w:rPr>
-        <w:t xml:space="preserve"> </w:t>
-      </w:r>
-      <w:proofErr w:type="spellStart"/>
-      <w:r>
-        <w:rPr>
-          <w:lang w:val="en-US"/>
-        </w:rPr>
-        <w:t>працює</w:t>
-      </w:r>
-      <w:proofErr w:type="spellEnd"/>
-      <w:r>
-        <w:rPr>
-          <w:lang w:val="en-US"/>
-        </w:rPr>
-        <w:t xml:space="preserve"> у </w:t>
-      </w:r>
-      <w:proofErr w:type="spellStart"/>
-      <w:r>
-        <w:rPr>
-          <w:lang w:val="en-US"/>
-        </w:rPr>
-        <w:t>критичному</w:t>
-      </w:r>
-      <w:proofErr w:type="spellEnd"/>
-      <w:r>
-        <w:rPr>
-          <w:lang w:val="en-US"/>
-        </w:rPr>
-        <w:t xml:space="preserve"> </w:t>
-      </w:r>
-      <w:proofErr w:type="spellStart"/>
-      <w:r>
-        <w:rPr>
-          <w:lang w:val="en-US"/>
-        </w:rPr>
-        <w:t>режимі</w:t>
-      </w:r>
-      <w:proofErr w:type="spellEnd"/>
-      <w:r>
-        <w:rPr>
-          <w:lang w:val="en-US"/>
-        </w:rPr>
-        <w:t xml:space="preserve"> із </w:t>
-      </w:r>
-      <w:proofErr w:type="spellStart"/>
-      <w:r>
-        <w:rPr>
-          <w:lang w:val="en-US"/>
-        </w:rPr>
-        <w:t>завантаженням</w:t>
-      </w:r>
-      <w:proofErr w:type="spellEnd"/>
-      <w:r>
-        <w:rPr>
-          <w:lang w:val="en-US"/>
-        </w:rPr>
-        <w:t xml:space="preserve"> </w:t>
-      </w:r>
-      <w:proofErr w:type="spellStart"/>
-      <w:r>
-        <w:rPr>
-          <w:lang w:val="en-US"/>
-        </w:rPr>
-        <w:t>близько</w:t>
-      </w:r>
-      <w:proofErr w:type="spellEnd"/>
-      <w:r>
-        <w:rPr>
-          <w:lang w:val="en-US"/>
-        </w:rPr>
-        <w:t xml:space="preserve"> 90%, </w:t>
-      </w:r>
-      <w:proofErr w:type="spellStart"/>
-      <w:r>
-        <w:rPr>
-          <w:lang w:val="en-US"/>
-        </w:rPr>
-        <w:t>стаючи</w:t>
-      </w:r>
-      <w:proofErr w:type="spellEnd"/>
-      <w:r>
-        <w:rPr>
-          <w:lang w:val="en-US"/>
-        </w:rPr>
-        <w:t xml:space="preserve"> </w:t>
-      </w:r>
-      <w:proofErr w:type="spellStart"/>
-      <w:r>
-        <w:rPr>
-          <w:lang w:val="en-US"/>
-        </w:rPr>
-        <w:t>головним</w:t>
-      </w:r>
-      <w:proofErr w:type="spellEnd"/>
-      <w:r>
-        <w:rPr>
-          <w:lang w:val="en-US"/>
-        </w:rPr>
-        <w:t xml:space="preserve"> "</w:t>
-      </w:r>
-      <w:proofErr w:type="spellStart"/>
-      <w:r>
-        <w:rPr>
-          <w:lang w:val="en-US"/>
-        </w:rPr>
-        <w:t>вузьким</w:t>
-      </w:r>
-      <w:proofErr w:type="spellEnd"/>
-      <w:r>
-        <w:rPr>
-          <w:lang w:val="en-US"/>
-        </w:rPr>
-        <w:t xml:space="preserve"> </w:t>
-      </w:r>
-      <w:proofErr w:type="spellStart"/>
-      <w:r>
-        <w:rPr>
-          <w:lang w:val="en-US"/>
-        </w:rPr>
-        <w:t>місцем</w:t>
-      </w:r>
-      <w:proofErr w:type="spellEnd"/>
-      <w:r>
-        <w:rPr>
-          <w:lang w:val="en-US"/>
-        </w:rPr>
-        <w:t xml:space="preserve">", </w:t>
-      </w:r>
-      <w:proofErr w:type="spellStart"/>
-      <w:r>
-        <w:rPr>
-          <w:lang w:val="en-US"/>
-        </w:rPr>
-        <w:t>тоді</w:t>
-      </w:r>
-      <w:proofErr w:type="spellEnd"/>
-      <w:r>
-        <w:rPr>
-          <w:lang w:val="en-US"/>
-        </w:rPr>
-        <w:t xml:space="preserve"> </w:t>
-      </w:r>
-      <w:proofErr w:type="spellStart"/>
-      <w:r>
-        <w:rPr>
-          <w:lang w:val="en-US"/>
-        </w:rPr>
-        <w:t>як</w:t>
-      </w:r>
-      <w:proofErr w:type="spellEnd"/>
-      <w:r>
-        <w:rPr>
-          <w:lang w:val="en-US"/>
-        </w:rPr>
-        <w:t xml:space="preserve"> </w:t>
-      </w:r>
-      <w:proofErr w:type="spellStart"/>
-      <w:r>
-        <w:rPr>
-          <w:lang w:val="en-US"/>
-        </w:rPr>
-        <w:t>лабораторія</w:t>
-      </w:r>
-      <w:proofErr w:type="spellEnd"/>
-      <w:r>
-        <w:rPr>
-          <w:lang w:val="en-US"/>
-        </w:rPr>
-        <w:t xml:space="preserve"> </w:t>
-      </w:r>
-      <w:proofErr w:type="spellStart"/>
-      <w:r>
-        <w:rPr>
-          <w:lang w:val="en-US"/>
-        </w:rPr>
-        <w:t>та</w:t>
-      </w:r>
-      <w:proofErr w:type="spellEnd"/>
-      <w:r>
-        <w:rPr>
-          <w:lang w:val="en-US"/>
-        </w:rPr>
-        <w:t xml:space="preserve"> </w:t>
-      </w:r>
-      <w:proofErr w:type="spellStart"/>
-      <w:r>
-        <w:rPr>
-          <w:lang w:val="en-US"/>
-        </w:rPr>
-        <w:t>інші</w:t>
-      </w:r>
-      <w:proofErr w:type="spellEnd"/>
-      <w:r>
-        <w:rPr>
-          <w:lang w:val="en-US"/>
-        </w:rPr>
-        <w:t xml:space="preserve"> </w:t>
-      </w:r>
-      <w:proofErr w:type="spellStart"/>
-      <w:r>
-        <w:rPr>
-          <w:lang w:val="en-US"/>
-        </w:rPr>
-        <w:t>вузли</w:t>
-      </w:r>
-      <w:proofErr w:type="spellEnd"/>
-      <w:r>
-        <w:rPr>
-          <w:lang w:val="en-US"/>
-        </w:rPr>
-        <w:t xml:space="preserve"> </w:t>
-      </w:r>
-      <w:proofErr w:type="spellStart"/>
-      <w:r>
-        <w:rPr>
-          <w:lang w:val="en-US"/>
-        </w:rPr>
-        <w:t>залишаються</w:t>
-      </w:r>
-      <w:proofErr w:type="spellEnd"/>
-      <w:r>
-        <w:rPr>
-          <w:lang w:val="en-US"/>
-        </w:rPr>
-        <w:t xml:space="preserve"> </w:t>
-      </w:r>
-      <w:proofErr w:type="spellStart"/>
-      <w:r>
-        <w:rPr>
-          <w:lang w:val="en-US"/>
-        </w:rPr>
-        <w:t>недовантаженими</w:t>
-      </w:r>
-      <w:proofErr w:type="spellEnd"/>
-      <w:r>
-        <w:rPr>
-          <w:lang w:val="en-US"/>
-        </w:rPr>
-        <w:t xml:space="preserve">. </w:t>
-      </w:r>
-      <w:proofErr w:type="spellStart"/>
-      <w:r>
-        <w:rPr>
-          <w:lang w:val="en-US"/>
-        </w:rPr>
-        <w:t>Також</w:t>
-      </w:r>
-      <w:proofErr w:type="spellEnd"/>
-      <w:r>
-        <w:rPr>
-          <w:lang w:val="en-US"/>
-        </w:rPr>
-        <w:t xml:space="preserve"> </w:t>
-      </w:r>
-      <w:proofErr w:type="spellStart"/>
-      <w:r>
-        <w:rPr>
-          <w:lang w:val="en-US"/>
-        </w:rPr>
-        <w:t>було</w:t>
-      </w:r>
-      <w:proofErr w:type="spellEnd"/>
-      <w:r>
-        <w:rPr>
-          <w:lang w:val="en-US"/>
-        </w:rPr>
-        <w:t xml:space="preserve"> </w:t>
-      </w:r>
-      <w:proofErr w:type="spellStart"/>
-      <w:r>
-        <w:rPr>
-          <w:lang w:val="en-US"/>
-        </w:rPr>
-        <w:t>підтверджено</w:t>
-      </w:r>
-      <w:proofErr w:type="spellEnd"/>
-      <w:r>
-        <w:rPr>
-          <w:lang w:val="en-US"/>
-        </w:rPr>
-        <w:t xml:space="preserve">, що </w:t>
-      </w:r>
-      <w:proofErr w:type="spellStart"/>
-      <w:r>
-        <w:rPr>
-          <w:lang w:val="en-US"/>
-        </w:rPr>
-        <w:t>наявність</w:t>
-      </w:r>
-      <w:proofErr w:type="spellEnd"/>
-      <w:r>
-        <w:rPr>
-          <w:lang w:val="en-US"/>
-        </w:rPr>
-        <w:t xml:space="preserve"> </w:t>
-      </w:r>
-      <w:proofErr w:type="spellStart"/>
-      <w:r>
-        <w:rPr>
-          <w:lang w:val="en-US"/>
-        </w:rPr>
-        <w:t>циклів</w:t>
-      </w:r>
-      <w:proofErr w:type="spellEnd"/>
-      <w:r>
-        <w:rPr>
-          <w:lang w:val="en-US"/>
-        </w:rPr>
-        <w:t xml:space="preserve"> у </w:t>
-      </w:r>
-      <w:proofErr w:type="spellStart"/>
-      <w:r>
-        <w:rPr>
-          <w:lang w:val="en-US"/>
-        </w:rPr>
-        <w:t>маршруті</w:t>
-      </w:r>
-      <w:proofErr w:type="spellEnd"/>
-      <w:r>
-        <w:rPr>
-          <w:lang w:val="en-US"/>
-        </w:rPr>
-        <w:t xml:space="preserve"> </w:t>
-      </w:r>
-      <w:proofErr w:type="spellStart"/>
-      <w:r>
-        <w:rPr>
-          <w:lang w:val="en-US"/>
-        </w:rPr>
-        <w:t>пацієнтів</w:t>
-      </w:r>
-      <w:proofErr w:type="spellEnd"/>
-      <w:r>
-        <w:rPr>
-          <w:lang w:val="en-US"/>
-        </w:rPr>
-        <w:t xml:space="preserve"> (</w:t>
-      </w:r>
-      <w:proofErr w:type="spellStart"/>
-      <w:r>
-        <w:rPr>
-          <w:lang w:val="en-US"/>
-        </w:rPr>
-        <w:t>необхідність</w:t>
-      </w:r>
-      <w:proofErr w:type="spellEnd"/>
-      <w:r>
-        <w:rPr>
-          <w:lang w:val="en-US"/>
-        </w:rPr>
-        <w:t xml:space="preserve"> </w:t>
-      </w:r>
-      <w:proofErr w:type="spellStart"/>
-      <w:r>
-        <w:rPr>
-          <w:lang w:val="en-US"/>
-        </w:rPr>
-        <w:t>повернення</w:t>
-      </w:r>
-      <w:proofErr w:type="spellEnd"/>
-      <w:r>
-        <w:rPr>
-          <w:lang w:val="en-US"/>
-        </w:rPr>
-        <w:t xml:space="preserve"> </w:t>
-      </w:r>
-      <w:proofErr w:type="spellStart"/>
-      <w:r>
-        <w:rPr>
-          <w:lang w:val="en-US"/>
-        </w:rPr>
-        <w:t>до</w:t>
-      </w:r>
-      <w:proofErr w:type="spellEnd"/>
-      <w:r>
-        <w:rPr>
-          <w:lang w:val="en-US"/>
-        </w:rPr>
-        <w:t xml:space="preserve"> </w:t>
-      </w:r>
-      <w:proofErr w:type="spellStart"/>
-      <w:r>
-        <w:rPr>
-          <w:lang w:val="en-US"/>
-        </w:rPr>
-        <w:t>лікаря</w:t>
-      </w:r>
-      <w:proofErr w:type="spellEnd"/>
-      <w:r>
-        <w:rPr>
-          <w:lang w:val="en-US"/>
-        </w:rPr>
-        <w:t xml:space="preserve"> </w:t>
-      </w:r>
-      <w:proofErr w:type="spellStart"/>
-      <w:r>
-        <w:rPr>
-          <w:lang w:val="en-US"/>
-        </w:rPr>
-        <w:t>після</w:t>
-      </w:r>
-      <w:proofErr w:type="spellEnd"/>
-      <w:r>
-        <w:rPr>
-          <w:lang w:val="en-US"/>
-        </w:rPr>
-        <w:t xml:space="preserve"> </w:t>
-      </w:r>
-      <w:proofErr w:type="spellStart"/>
-      <w:r>
-        <w:rPr>
-          <w:lang w:val="en-US"/>
-        </w:rPr>
-        <w:t>аналізів</w:t>
-      </w:r>
-      <w:proofErr w:type="spellEnd"/>
-      <w:r>
-        <w:rPr>
-          <w:lang w:val="en-US"/>
-        </w:rPr>
-        <w:t xml:space="preserve">) </w:t>
-      </w:r>
-      <w:proofErr w:type="spellStart"/>
-      <w:r>
-        <w:rPr>
-          <w:lang w:val="en-US"/>
-        </w:rPr>
-        <w:t>критично</w:t>
-      </w:r>
-      <w:proofErr w:type="spellEnd"/>
-      <w:r>
-        <w:rPr>
-          <w:lang w:val="en-US"/>
-        </w:rPr>
-        <w:t xml:space="preserve"> </w:t>
-      </w:r>
-      <w:proofErr w:type="spellStart"/>
-      <w:r>
-        <w:rPr>
-          <w:lang w:val="en-US"/>
-        </w:rPr>
-        <w:t>збільшує</w:t>
-      </w:r>
-      <w:proofErr w:type="spellEnd"/>
-      <w:r>
-        <w:rPr>
-          <w:lang w:val="en-US"/>
-        </w:rPr>
-        <w:t xml:space="preserve"> </w:t>
-      </w:r>
-      <w:proofErr w:type="spellStart"/>
-      <w:r>
-        <w:rPr>
-          <w:lang w:val="en-US"/>
-        </w:rPr>
-        <w:t>загальний</w:t>
-      </w:r>
-      <w:proofErr w:type="spellEnd"/>
-      <w:r>
-        <w:rPr>
-          <w:lang w:val="en-US"/>
-        </w:rPr>
-        <w:t xml:space="preserve"> </w:t>
-      </w:r>
-      <w:proofErr w:type="spellStart"/>
-      <w:r>
-        <w:rPr>
-          <w:lang w:val="en-US"/>
-        </w:rPr>
-        <w:t>час</w:t>
-      </w:r>
-      <w:proofErr w:type="spellEnd"/>
-      <w:r>
-        <w:rPr>
-          <w:lang w:val="en-US"/>
-        </w:rPr>
-        <w:t xml:space="preserve"> </w:t>
-      </w:r>
-      <w:proofErr w:type="spellStart"/>
-      <w:r>
-        <w:rPr>
-          <w:lang w:val="en-US"/>
-        </w:rPr>
-        <w:t>їхнього</w:t>
-      </w:r>
-      <w:proofErr w:type="spellEnd"/>
-      <w:r>
-        <w:rPr>
-          <w:lang w:val="en-US"/>
-        </w:rPr>
-        <w:t xml:space="preserve"> </w:t>
-      </w:r>
-      <w:proofErr w:type="spellStart"/>
-      <w:r>
-        <w:rPr>
-          <w:lang w:val="en-US"/>
-        </w:rPr>
-        <w:t>перебування</w:t>
-      </w:r>
-      <w:proofErr w:type="spellEnd"/>
-      <w:r>
-        <w:rPr>
-          <w:lang w:val="en-US"/>
-        </w:rPr>
-        <w:t xml:space="preserve"> в </w:t>
-      </w:r>
-      <w:proofErr w:type="spellStart"/>
-      <w:r>
-        <w:rPr>
-          <w:lang w:val="en-US"/>
-        </w:rPr>
-        <w:t>системі</w:t>
-      </w:r>
-      <w:proofErr w:type="spellEnd"/>
-      <w:r>
-        <w:rPr>
-          <w:lang w:val="en-US"/>
-        </w:rPr>
-        <w:t xml:space="preserve"> </w:t>
-      </w:r>
-      <w:proofErr w:type="spellStart"/>
-      <w:r>
-        <w:rPr>
-          <w:lang w:val="en-US"/>
-        </w:rPr>
-        <w:t>порівняно</w:t>
-      </w:r>
-      <w:proofErr w:type="spellEnd"/>
-      <w:r>
-        <w:rPr>
-          <w:lang w:val="en-US"/>
-        </w:rPr>
-        <w:t xml:space="preserve"> з </w:t>
-      </w:r>
-      <w:proofErr w:type="spellStart"/>
-      <w:r>
-        <w:rPr>
-          <w:lang w:val="en-US"/>
-        </w:rPr>
-        <w:t>лінійними</w:t>
-      </w:r>
-      <w:proofErr w:type="spellEnd"/>
-      <w:r>
-        <w:rPr>
-          <w:lang w:val="en-US"/>
-        </w:rPr>
-        <w:t xml:space="preserve"> </w:t>
-      </w:r>
-      <w:proofErr w:type="spellStart"/>
-      <w:r>
-        <w:rPr>
-          <w:lang w:val="en-US"/>
-        </w:rPr>
-        <w:t>маршрутами</w:t>
-      </w:r>
-      <w:proofErr w:type="spellEnd"/>
-      <w:r>
-        <w:rPr>
-          <w:lang w:val="en-US"/>
-        </w:rPr>
-        <w:t>.</w:t>
-      </w:r>
-    </w:p>
-    <w:p/>
+        <w:t>навантаженнях. Моделювання роботи лікарні дозволило виявити структурні вразливості складних маршрутів, зокрема критичний вплив зворотних потоків (циклів) на пропускну здатність вхідних вузлів. Отримані результати підтвердили ефективність об'єктно-орієнтованого підходу до симуляції для ідентифікації «вузьких місць» та прогнозування поведінки стохастичних систем.</w:t>
+      </w:r>
+    </w:p>
     <w:sectPr>
       <w:pgSz w:w="12240" w:h="15840"/>
       <w:pgMar w:top="1440" w:right="1440" w:bottom="1440" w:left="1440" w:header="708" w:footer="708" w:gutter="0"/>

</xml_diff>